<commit_message>
Justificado todo lo que llevo
</commit_message>
<xml_diff>
--- a/TFM.docx
+++ b/TFM.docx
@@ -588,6 +588,7 @@
     <w:p>
       <w:pPr>
         <w:spacing w:line="360" w:lineRule="auto"/>
+        <w:jc w:val="both"/>
         <w:rPr>
           <w:rFonts w:ascii="Verdana" w:hAnsi="Verdana" w:cstheme="minorHAnsi"/>
           <w:lang w:val="es-ES_tradnl"/>
@@ -611,6 +612,7 @@
     <w:p>
       <w:pPr>
         <w:spacing w:line="360" w:lineRule="auto"/>
+        <w:jc w:val="both"/>
         <w:rPr>
           <w:rFonts w:ascii="Verdana" w:hAnsi="Verdana" w:cstheme="minorHAnsi"/>
           <w:lang w:val="es-ES_tradnl"/>
@@ -648,6 +650,7 @@
     <w:p>
       <w:pPr>
         <w:spacing w:line="360" w:lineRule="auto"/>
+        <w:jc w:val="both"/>
         <w:rPr>
           <w:rFonts w:ascii="Verdana" w:hAnsi="Verdana" w:cstheme="minorHAnsi"/>
           <w:lang w:val="es-ES_tradnl"/>
@@ -671,6 +674,7 @@
     <w:p>
       <w:pPr>
         <w:spacing w:line="360" w:lineRule="auto"/>
+        <w:jc w:val="both"/>
         <w:rPr>
           <w:rFonts w:ascii="Verdana" w:hAnsi="Verdana" w:cstheme="minorHAnsi"/>
           <w:lang w:val="es-ES_tradnl"/>
@@ -747,6 +751,7 @@
     <w:p>
       <w:pPr>
         <w:spacing w:line="360" w:lineRule="auto"/>
+        <w:jc w:val="both"/>
         <w:rPr>
           <w:rFonts w:ascii="Verdana" w:hAnsi="Verdana" w:cstheme="minorHAnsi"/>
           <w:lang w:val="es-ES_tradnl"/>
@@ -763,6 +768,7 @@
     <w:p>
       <w:pPr>
         <w:spacing w:line="360" w:lineRule="auto"/>
+        <w:jc w:val="both"/>
         <w:rPr>
           <w:rFonts w:ascii="Verdana" w:hAnsi="Verdana" w:cstheme="minorHAnsi"/>
           <w:lang w:val="es-ES_tradnl"/>
@@ -806,6 +812,7 @@
         </w:rPr>
         <w:t xml:space="preserve">, </w:t>
       </w:r>
+      <w:proofErr w:type="gramStart"/>
       <w:r>
         <w:rPr>
           <w:rFonts w:ascii="Verdana" w:hAnsi="Verdana" w:cstheme="minorHAnsi"/>
@@ -813,6 +820,7 @@
         </w:rPr>
         <w:t>Septiembre</w:t>
       </w:r>
+      <w:proofErr w:type="gramEnd"/>
       <w:r>
         <w:rPr>
           <w:rFonts w:ascii="Verdana" w:hAnsi="Verdana" w:cstheme="minorHAnsi"/>
@@ -7355,9 +7363,14 @@
         <w:fldChar w:fldCharType="begin"/>
       </w:r>
       <w:r>
-        <w:instrText xml:space="preserve"> TC  "</w:instrText>
+        <w:instrText xml:space="preserve"> </w:instrText>
+      </w:r>
+      <w:proofErr w:type="gramStart"/>
+      <w:r>
+        <w:instrText>TC  "</w:instrText>
       </w:r>
       <w:bookmarkStart w:id="3" w:name="_Toc114593398"/>
+      <w:proofErr w:type="gramEnd"/>
       <w:r>
         <w:instrText>CAPÍTULO 1. INTRODUCCIÓN</w:instrText>
       </w:r>
@@ -7424,9 +7437,14 @@
         <w:fldChar w:fldCharType="begin"/>
       </w:r>
       <w:r>
-        <w:instrText xml:space="preserve"> TC  "</w:instrText>
+        <w:instrText xml:space="preserve"> </w:instrText>
+      </w:r>
+      <w:proofErr w:type="gramStart"/>
+      <w:r>
+        <w:instrText>TC  "</w:instrText>
       </w:r>
       <w:bookmarkStart w:id="5" w:name="_Toc114593399"/>
+      <w:proofErr w:type="gramEnd"/>
       <w:r>
         <w:instrText>1.</w:instrText>
       </w:r>
@@ -7466,6 +7484,7 @@
     <w:p>
       <w:pPr>
         <w:ind w:firstLine="360"/>
+        <w:jc w:val="both"/>
       </w:pPr>
       <w:r>
         <w:t>E</w:t>
@@ -7486,6 +7505,7 @@
     <w:p>
       <w:pPr>
         <w:ind w:firstLine="360"/>
+        <w:jc w:val="both"/>
       </w:pPr>
       <w:r>
         <w:t xml:space="preserve">Esto es un problema bastante serio ya que contamina el planeta, y perjudica a las especies marinas. Incluso esta contaminación puede acabar con </w:t>
@@ -7500,6 +7520,7 @@
     <w:p>
       <w:pPr>
         <w:ind w:firstLine="360"/>
+        <w:jc w:val="both"/>
       </w:pPr>
       <w:r>
         <w:t>Este movimiento</w:t>
@@ -7539,11 +7560,9 @@
       <w:r>
         <w:t xml:space="preserve"> Las máquinas son diseñadas y desarrolladas por </w:t>
       </w:r>
-      <w:proofErr w:type="spellStart"/>
-      <w:r>
-        <w:t>loas</w:t>
-      </w:r>
-      <w:proofErr w:type="spellEnd"/>
+      <w:r>
+        <w:t>los</w:t>
+      </w:r>
       <w:r>
         <w:t xml:space="preserve"> alumnos con ayuda de profesores.</w:t>
       </w:r>
@@ -7551,6 +7570,7 @@
     <w:p>
       <w:pPr>
         <w:ind w:firstLine="360"/>
+        <w:jc w:val="both"/>
       </w:pPr>
       <w:r>
         <w:t xml:space="preserve">Reciclar el plástico no es una tarea sencilla, ya que se necesitan varios procesos y es un poco complejo. </w:t>
@@ -7562,6 +7582,7 @@
     <w:p>
       <w:pPr>
         <w:ind w:firstLine="360"/>
+        <w:jc w:val="both"/>
       </w:pPr>
       <w:r>
         <w:t>Lo bueno del reciclado de plástico es que se puede reciclar hasta el plástico de una botella, fundas de móviles, etc. Que normalmente acaban tiradas en la basura. Lo único que hay que diferencias los tipos de plásticos para su reciclado. Ya que no todos los plásticos tienen las mismas características.</w:t>
@@ -7570,6 +7591,7 @@
     <w:p>
       <w:pPr>
         <w:ind w:firstLine="360"/>
+        <w:jc w:val="both"/>
       </w:pPr>
       <w:r>
         <w:t xml:space="preserve">Actualmente el grupo Marea </w:t>
@@ -7605,9 +7627,14 @@
         <w:fldChar w:fldCharType="begin"/>
       </w:r>
       <w:r>
-        <w:instrText xml:space="preserve"> TC  "</w:instrText>
+        <w:instrText xml:space="preserve"> </w:instrText>
+      </w:r>
+      <w:proofErr w:type="gramStart"/>
+      <w:r>
+        <w:instrText>TC  "</w:instrText>
       </w:r>
       <w:bookmarkStart w:id="7" w:name="_Toc114593400"/>
+      <w:proofErr w:type="gramEnd"/>
       <w:r>
         <w:instrText>1.</w:instrText>
       </w:r>
@@ -7644,6 +7671,7 @@
     <w:p>
       <w:pPr>
         <w:ind w:firstLine="360"/>
+        <w:jc w:val="both"/>
       </w:pPr>
       <w:r>
         <w:t xml:space="preserve">El objetivo principal es diseñar y crear una máquina capaz de bobinar un filamento de plástico para su posterior uso en impresión 3D. </w:t>
@@ -7652,6 +7680,7 @@
     <w:p>
       <w:pPr>
         <w:ind w:firstLine="360"/>
+        <w:jc w:val="both"/>
       </w:pPr>
       <w:r>
         <w:t>La</w:t>
@@ -7663,6 +7692,7 @@
     <w:p>
       <w:pPr>
         <w:ind w:firstLine="360"/>
+        <w:jc w:val="both"/>
       </w:pPr>
       <w:r>
         <w:t>Se necesitan varias máquinas para poder reciclar el plástico. Se necesita una trituradora, que sea capaz de</w:t>
@@ -7677,17 +7707,27 @@
     <w:p>
       <w:pPr>
         <w:ind w:firstLine="360"/>
+        <w:jc w:val="both"/>
       </w:pPr>
       <w:r>
         <w:t xml:space="preserve">La bobinadora tiene que ser capaz de enfriar el filamento que sale de la extrusora hasta la temperatura de cristal. Esta es la temperatura en el que el plástico es sólido pero moldeable. Una vez conseguido esta temperatura, la bobinadora controla el espesor. Ya que el espesor tiene que ser de 1,75mm, este es un espesor </w:t>
       </w:r>
       <w:r>
-        <w:t>común a la mayoría de impresoras 3D. Si el filamento tiene un espesor distinto o que varie, afecta a la calidad del rollo. Provocando obstrucciones o deslizamientos del motor que introduce el filamento en el extrusor de la impresora, estropeando así una impresión.</w:t>
+        <w:t xml:space="preserve">común a la mayoría de </w:t>
+      </w:r>
+      <w:proofErr w:type="gramStart"/>
+      <w:r>
+        <w:t>impresoras</w:t>
+      </w:r>
+      <w:proofErr w:type="gramEnd"/>
+      <w:r>
+        <w:t xml:space="preserve"> 3D. Si el filamento tiene un espesor distinto o que varie, afecta a la calidad del rollo. Provocando obstrucciones o deslizamientos del motor que introduce el filamento en el extrusor de la impresora, estropeando así una impresión.</w:t>
       </w:r>
     </w:p>
     <w:p>
       <w:pPr>
         <w:ind w:firstLine="360"/>
+        <w:jc w:val="both"/>
       </w:pPr>
       <w:r>
         <w:lastRenderedPageBreak/>
@@ -7714,9 +7754,14 @@
         <w:fldChar w:fldCharType="begin"/>
       </w:r>
       <w:r>
-        <w:instrText xml:space="preserve"> TC  "</w:instrText>
+        <w:instrText xml:space="preserve"> </w:instrText>
+      </w:r>
+      <w:proofErr w:type="gramStart"/>
+      <w:r>
+        <w:instrText>TC  "</w:instrText>
       </w:r>
       <w:bookmarkStart w:id="8" w:name="_Toc114593401"/>
+      <w:proofErr w:type="gramEnd"/>
       <w:r>
         <w:instrText>1.</w:instrText>
       </w:r>
@@ -7755,6 +7800,7 @@
     <w:p>
       <w:pPr>
         <w:ind w:firstLine="360"/>
+        <w:jc w:val="both"/>
       </w:pPr>
       <w:r>
         <w:t>La máquina se ha dividido en varias etapas o estaciones. Para así facilitar su diseño y construcción. El primer paso que se ha realizado es diseñar las etapas y se han dividido en tres.</w:t>
@@ -7763,6 +7809,7 @@
     <w:p>
       <w:pPr>
         <w:ind w:firstLine="360"/>
+        <w:jc w:val="both"/>
       </w:pPr>
       <w:r>
         <w:t>La primera etapa es la que se encarga de enfriar el plástico, proveniente del extrusor, a su temperatura de cristal. Por ejemplo, el PLA tiene una temperatura de cristal de 60º. La temperatura de cristal es la temperatura de reblandecimiento del plástico, es decir, es una temperatura en la que el plástico se puede moldear sin llegar a derretirse. Esto se consigue controlado varios ventiladores pequeños reciclados.</w:t>
@@ -7771,6 +7818,7 @@
     <w:p>
       <w:pPr>
         <w:ind w:firstLine="360"/>
+        <w:jc w:val="both"/>
       </w:pPr>
       <w:r>
         <w:t>La segunda estación, se encarga de controlar el diámetro. Para realizar esta tarea se ha creado un sensor de espesor, que a través de rodamientos y un sistema de palancas, según el espesor del hilo, la palanca mueve un imán, alejándolo o acercándolo a un sensor de efecto hall. Hay que añadir que el sensor de efecto hall es lineal, ya que si no lo fuera se complicaría mucho este sistema. A continuación, se controla el espesor del filamento, aplicando tensión según el diámetro obtenido del sensor. A mayor diámetro más tensión se ha de ejercer para reducir el espesor del hilo.</w:t>
@@ -7779,6 +7827,7 @@
     <w:p>
       <w:pPr>
         <w:ind w:firstLine="360"/>
+        <w:jc w:val="both"/>
       </w:pPr>
       <w:r>
         <w:t>Si el diámetro es correcto, se mantendrá la tensión actual, y si el diámetro es menor se baja la tensión.</w:t>
@@ -7787,6 +7836,7 @@
     <w:p>
       <w:pPr>
         <w:ind w:firstLine="360"/>
+        <w:jc w:val="both"/>
       </w:pPr>
       <w:r>
         <w:t>La última estación se encarga de bobinar el filamento. El problema de esta tarea es que el radio del rollo varia a medida que se va enrollando el filamento, por lo que, hay que estudiar alguna solución. Para bobinar el hilo sin ejercer mucha tensión al final y poca al principio, existen dos soluciones, variar la velocidad del motor para conseguir una velocidad tangencial constante o variar la tensión con la que se bobina.</w:t>
@@ -7795,6 +7845,7 @@
     <w:p>
       <w:pPr>
         <w:ind w:firstLine="360"/>
+        <w:jc w:val="both"/>
       </w:pPr>
       <w:r>
         <w:t xml:space="preserve">Una vez desarrollado el planteamiento de la máquina, se debe de montar una maqueta funcional, que servirá de prueba. La idea es que esta maqueta sea funcional con diferentes clases de plásticos, como por ejemplo PLA, PETG, </w:t>
@@ -7819,6 +7870,7 @@
     <w:p>
       <w:pPr>
         <w:ind w:firstLine="360"/>
+        <w:jc w:val="both"/>
         <w:sectPr>
           <w:footerReference w:type="default" r:id="rId17"/>
           <w:pgSz w:w="11906" w:h="16838"/>
@@ -7862,9 +7914,18 @@
           <w:sz w:val="96"/>
           <w:szCs w:val="96"/>
         </w:rPr>
-        <w:instrText xml:space="preserve"> TC  "</w:instrText>
+        <w:instrText xml:space="preserve"> </w:instrText>
+      </w:r>
+      <w:proofErr w:type="gramStart"/>
+      <w:r>
+        <w:rPr>
+          <w:sz w:val="96"/>
+          <w:szCs w:val="96"/>
+        </w:rPr>
+        <w:instrText>TC  "</w:instrText>
       </w:r>
       <w:bookmarkStart w:id="9" w:name="_Toc114593402"/>
+      <w:proofErr w:type="gramEnd"/>
       <w:r>
         <w:rPr>
           <w:sz w:val="96"/>
@@ -7934,9 +7995,14 @@
         <w:fldChar w:fldCharType="begin"/>
       </w:r>
       <w:r>
-        <w:instrText xml:space="preserve"> TC  "</w:instrText>
+        <w:instrText xml:space="preserve"> </w:instrText>
+      </w:r>
+      <w:proofErr w:type="gramStart"/>
+      <w:r>
+        <w:instrText>TC  "</w:instrText>
       </w:r>
       <w:bookmarkStart w:id="10" w:name="_Toc114593403"/>
+      <w:proofErr w:type="gramEnd"/>
       <w:r>
         <w:instrText>2</w:instrText>
       </w:r>
@@ -7975,6 +8041,7 @@
     <w:p>
       <w:pPr>
         <w:ind w:firstLine="360"/>
+        <w:jc w:val="both"/>
       </w:pPr>
       <w:r>
         <w:t>En este capítulo se realizará un estudio de los posibles diseños de la bobinadora, diferenciándolos en las tres etapas definidas en el apartado 1.</w:t>
@@ -7986,6 +8053,7 @@
     <w:p>
       <w:pPr>
         <w:ind w:firstLine="360"/>
+        <w:jc w:val="both"/>
       </w:pPr>
       <w:r>
         <w:t>El objetivo principal es diseñar y realizar un análisis de los materiales necesarios</w:t>
@@ -7997,6 +8065,7 @@
     <w:p>
       <w:pPr>
         <w:ind w:firstLine="360"/>
+        <w:jc w:val="both"/>
       </w:pPr>
       <w:r>
         <w:t>Por último, se concluirá la solución aportada, y se diseñarán las piezas necesarias para la máquina. Estas piezas serán diseñadas en la herramienta SolidWorks.</w:t>
@@ -8022,9 +8091,14 @@
         <w:fldChar w:fldCharType="begin"/>
       </w:r>
       <w:r>
-        <w:instrText xml:space="preserve"> TC  "</w:instrText>
+        <w:instrText xml:space="preserve"> </w:instrText>
+      </w:r>
+      <w:proofErr w:type="gramStart"/>
+      <w:r>
+        <w:instrText>TC  "</w:instrText>
       </w:r>
       <w:bookmarkStart w:id="11" w:name="_Toc114593404"/>
+      <w:proofErr w:type="gramEnd"/>
       <w:r>
         <w:instrText>2</w:instrText>
       </w:r>
@@ -8066,6 +8140,7 @@
     <w:p>
       <w:pPr>
         <w:ind w:firstLine="360"/>
+        <w:jc w:val="both"/>
       </w:pPr>
       <w:r>
         <w:t>En este subapartado se realizará un estudio y análisis de las posibles soluciones de cada etapa por separado.</w:t>
@@ -8074,6 +8149,7 @@
     <w:p>
       <w:pPr>
         <w:ind w:firstLine="360"/>
+        <w:jc w:val="both"/>
       </w:pPr>
       <w:r>
         <w:t xml:space="preserve">Para realizar este estudio hay que conocer la función que </w:t>
@@ -8088,6 +8164,7 @@
     <w:p>
       <w:pPr>
         <w:ind w:firstLine="360"/>
+        <w:jc w:val="both"/>
       </w:pPr>
       <w:r>
         <w:tab/>
@@ -8097,6 +8174,7 @@
     <w:p>
       <w:pPr>
         <w:ind w:firstLine="360"/>
+        <w:jc w:val="both"/>
       </w:pPr>
       <w:r>
         <w:tab/>
@@ -8106,6 +8184,7 @@
     <w:p>
       <w:pPr>
         <w:ind w:firstLine="360"/>
+        <w:jc w:val="both"/>
       </w:pPr>
       <w:r>
         <w:tab/>
@@ -8115,6 +8194,7 @@
     <w:p>
       <w:pPr>
         <w:ind w:firstLine="360"/>
+        <w:jc w:val="both"/>
       </w:pPr>
       <w:r>
         <w:t>Una vez conocido las funciones de cada etapa, se realiza el análisis de cada etapa por separado.</w:t>
@@ -8126,6 +8206,7 @@
     <w:p>
       <w:pPr>
         <w:ind w:firstLine="360"/>
+        <w:jc w:val="both"/>
       </w:pPr>
       <w:r>
         <w:t xml:space="preserve">Se analizarán múltiples soluciones, y se concluirá cuál es la solución más optima en el apartado 2.2. </w:t>
@@ -8146,9 +8227,14 @@
         <w:fldChar w:fldCharType="begin"/>
       </w:r>
       <w:r>
-        <w:instrText xml:space="preserve"> TC  "</w:instrText>
+        <w:instrText xml:space="preserve"> </w:instrText>
+      </w:r>
+      <w:proofErr w:type="gramStart"/>
+      <w:r>
+        <w:instrText>TC  "</w:instrText>
       </w:r>
       <w:bookmarkStart w:id="12" w:name="_Toc114593405"/>
+      <w:proofErr w:type="gramEnd"/>
       <w:r>
         <w:instrText>2</w:instrText>
       </w:r>
@@ -8187,6 +8273,7 @@
     <w:p>
       <w:pPr>
         <w:ind w:firstLine="360"/>
+        <w:jc w:val="both"/>
       </w:pPr>
       <w:r>
         <w:t>Es</w:t>
@@ -8198,6 +8285,7 @@
     <w:p>
       <w:pPr>
         <w:ind w:firstLine="360"/>
+        <w:jc w:val="both"/>
       </w:pPr>
       <w:r>
         <w:t xml:space="preserve">Existen varias soluciones para este problema, lo que se busca es refrigerar el filamento, y existen </w:t>
@@ -8245,6 +8333,7 @@
     <w:p>
       <w:pPr>
         <w:ind w:firstLine="360"/>
+        <w:jc w:val="both"/>
       </w:pPr>
       <w:r>
         <w:t>La refrigeración líquida es simple, solo hace falta un compartimento sellado donde se encuentra el líquido, y el filamento entra en este compartimento enfriando así el filamento. El problema principal es que es un poco complicado de controlar. Se podría controlar la temperatura del líquido y con eso se controlaría la temperatura de salida del filamento.</w:t>
@@ -8253,6 +8342,7 @@
     <w:p>
       <w:pPr>
         <w:ind w:firstLine="360"/>
+        <w:jc w:val="both"/>
       </w:pPr>
       <w:r>
         <w:t xml:space="preserve">La refrigeración líquida también es algo compleja de manejar, ya que tener un compartimento lleno de líquido es algo que puede producir problemas a largo plazo. Se podría picar el material con el que </w:t>
@@ -8335,9 +8425,14 @@
         <w:fldChar w:fldCharType="begin"/>
       </w:r>
       <w:r>
-        <w:instrText xml:space="preserve"> TC  "</w:instrText>
+        <w:instrText xml:space="preserve"> </w:instrText>
+      </w:r>
+      <w:proofErr w:type="gramStart"/>
+      <w:r>
+        <w:instrText>TC  "</w:instrText>
       </w:r>
       <w:bookmarkStart w:id="13" w:name="_Toc114846318"/>
+      <w:proofErr w:type="gramEnd"/>
       <w:r>
         <w:instrText xml:space="preserve">Figura 1. </w:instrText>
       </w:r>
@@ -8366,6 +8461,7 @@
     <w:p>
       <w:pPr>
         <w:ind w:firstLine="360"/>
+        <w:jc w:val="both"/>
       </w:pPr>
       <w:r>
         <w:t xml:space="preserve">La refrigeración por aire es más simple de manejar y controlar, ya que la refrigeración por aire consta de uno o más ventiladores, que se pueden controlar por independiente. El control de esta refrigeración es más simple, debido a que se puede controlar los ventiladores por separado, y según la temperatura de salida se pueden encender o apagar los ventiladores. </w:t>
@@ -8374,6 +8470,7 @@
     <w:p>
       <w:pPr>
         <w:ind w:firstLine="360"/>
+        <w:jc w:val="both"/>
       </w:pPr>
       <w:r>
         <w:t>La refrigeración por aire se realiza colocando uno o varios ventiladores en una estructura por donde pasa el filamento, esta estructura puede ser un tubo de metal o un perfil donde se colocan los ventiladores.</w:t>
@@ -8449,9 +8546,14 @@
         <w:fldChar w:fldCharType="begin"/>
       </w:r>
       <w:r>
-        <w:instrText xml:space="preserve"> TC  "</w:instrText>
+        <w:instrText xml:space="preserve"> </w:instrText>
+      </w:r>
+      <w:proofErr w:type="gramStart"/>
+      <w:r>
+        <w:instrText>TC  "</w:instrText>
       </w:r>
       <w:bookmarkStart w:id="14" w:name="_Toc114846319"/>
+      <w:proofErr w:type="gramEnd"/>
       <w:r>
         <w:instrText xml:space="preserve">Figura </w:instrText>
       </w:r>
@@ -8505,12 +8607,17 @@
         <w:fldChar w:fldCharType="begin"/>
       </w:r>
       <w:r>
-        <w:instrText xml:space="preserve"> TC  </w:instrText>
+        <w:instrText xml:space="preserve"> </w:instrText>
+      </w:r>
+      <w:proofErr w:type="gramStart"/>
+      <w:r>
+        <w:instrText xml:space="preserve">TC  </w:instrText>
       </w:r>
       <w:r>
         <w:instrText>“</w:instrText>
       </w:r>
       <w:bookmarkStart w:id="15" w:name="_Toc114593406"/>
+      <w:proofErr w:type="gramEnd"/>
       <w:r>
         <w:instrText>2</w:instrText>
       </w:r>
@@ -8543,6 +8650,7 @@
     <w:p>
       <w:pPr>
         <w:ind w:firstLine="360"/>
+        <w:jc w:val="both"/>
       </w:pPr>
       <w:r>
         <w:t>En esta etapa se pretende controlar el espesor del filamento cuando este se encuentre a temperatura de cristal.</w:t>
@@ -8554,6 +8662,7 @@
     <w:p>
       <w:pPr>
         <w:ind w:firstLine="360"/>
+        <w:jc w:val="both"/>
       </w:pPr>
       <w:r>
         <w:t>Existen varias formas de aplicar tensión al filamento, una de ellas es modificando la velocidad, obteniendo velocidades diferentes en los motores que mueven el filamento esto aplica tracción al filamento.</w:t>
@@ -8614,9 +8723,14 @@
         <w:fldChar w:fldCharType="begin"/>
       </w:r>
       <w:r>
-        <w:instrText xml:space="preserve"> TC  "</w:instrText>
+        <w:instrText xml:space="preserve"> </w:instrText>
+      </w:r>
+      <w:proofErr w:type="gramStart"/>
+      <w:r>
+        <w:instrText>TC  "</w:instrText>
       </w:r>
       <w:bookmarkStart w:id="16" w:name="_Toc114846320"/>
+      <w:proofErr w:type="gramEnd"/>
       <w:r>
         <w:instrText xml:space="preserve">Figura </w:instrText>
       </w:r>
@@ -8660,6 +8774,7 @@
     <w:p>
       <w:pPr>
         <w:ind w:firstLine="360"/>
+        <w:jc w:val="both"/>
       </w:pPr>
       <w:r>
         <w:t>Si</w:t>
@@ -8713,6 +8828,7 @@
     <w:p>
       <w:pPr>
         <w:ind w:firstLine="360"/>
+        <w:jc w:val="both"/>
       </w:pPr>
       <w:r>
         <w:t>Otra posible solución</w:t>
@@ -8781,9 +8897,14 @@
         <w:fldChar w:fldCharType="begin"/>
       </w:r>
       <w:r>
-        <w:instrText xml:space="preserve"> TC  "</w:instrText>
+        <w:instrText xml:space="preserve"> </w:instrText>
+      </w:r>
+      <w:proofErr w:type="gramStart"/>
+      <w:r>
+        <w:instrText>TC  "</w:instrText>
       </w:r>
       <w:bookmarkStart w:id="17" w:name="_Toc114846321"/>
+      <w:proofErr w:type="gramEnd"/>
       <w:r>
         <w:instrText xml:space="preserve">Figura </w:instrText>
       </w:r>
@@ -8827,6 +8948,7 @@
     <w:p>
       <w:pPr>
         <w:ind w:firstLine="360"/>
+        <w:jc w:val="both"/>
       </w:pPr>
       <w:r>
         <w:lastRenderedPageBreak/>
@@ -8909,9 +9031,14 @@
         <w:fldChar w:fldCharType="begin"/>
       </w:r>
       <w:r>
-        <w:instrText xml:space="preserve"> TC  "</w:instrText>
+        <w:instrText xml:space="preserve"> </w:instrText>
+      </w:r>
+      <w:proofErr w:type="gramStart"/>
+      <w:r>
+        <w:instrText>TC  "</w:instrText>
       </w:r>
       <w:bookmarkStart w:id="18" w:name="_Toc114846322"/>
+      <w:proofErr w:type="gramEnd"/>
       <w:r>
         <w:instrText xml:space="preserve">Figura </w:instrText>
       </w:r>
@@ -9026,6 +9153,7 @@
     <w:p>
       <w:pPr>
         <w:ind w:firstLine="360"/>
+        <w:jc w:val="both"/>
       </w:pPr>
       <w:r>
         <w:t>El sistema no lineal de control de espesor es un sistema con retardo ya el sensor que mide el espesor</w:t>
@@ -9046,6 +9174,7 @@
     <w:p>
       <w:pPr>
         <w:ind w:firstLine="360"/>
+        <w:jc w:val="both"/>
       </w:pPr>
       <w:r>
         <w:t xml:space="preserve">En el </w:t>
@@ -9158,9 +9287,14 @@
         <w:fldChar w:fldCharType="begin"/>
       </w:r>
       <w:r>
-        <w:instrText xml:space="preserve"> TC  "</w:instrText>
+        <w:instrText xml:space="preserve"> </w:instrText>
+      </w:r>
+      <w:proofErr w:type="gramStart"/>
+      <w:r>
+        <w:instrText>TC  "</w:instrText>
       </w:r>
       <w:bookmarkStart w:id="20" w:name="_Toc114846323"/>
+      <w:proofErr w:type="gramEnd"/>
       <w:r>
         <w:instrText xml:space="preserve">Figura </w:instrText>
       </w:r>
@@ -9221,6 +9355,7 @@
     <w:p>
       <w:pPr>
         <w:ind w:firstLine="360"/>
+        <w:jc w:val="both"/>
       </w:pPr>
       <w:r>
         <w:t xml:space="preserve">Otra solución sería crear el propio sensor a través de un sistema de palancas. Estaría formado por imán y un sensor </w:t>
@@ -9289,9 +9424,14 @@
         <w:fldChar w:fldCharType="begin"/>
       </w:r>
       <w:r>
-        <w:instrText xml:space="preserve"> TC  "</w:instrText>
+        <w:instrText xml:space="preserve"> </w:instrText>
+      </w:r>
+      <w:proofErr w:type="gramStart"/>
+      <w:r>
+        <w:instrText>TC  "</w:instrText>
       </w:r>
       <w:bookmarkStart w:id="21" w:name="_Toc114846324"/>
+      <w:proofErr w:type="gramEnd"/>
       <w:r>
         <w:instrText xml:space="preserve">Figura </w:instrText>
       </w:r>
@@ -9331,6 +9471,7 @@
     <w:p>
       <w:pPr>
         <w:ind w:firstLine="360"/>
+        <w:jc w:val="both"/>
       </w:pPr>
       <w:r>
         <w:t>Esta es una solución simple y barata de realizar. Debido a su bajo costo en materiales y a la eficacia que puede llegar a tener.</w:t>
@@ -9375,9 +9516,14 @@
         <w:fldChar w:fldCharType="begin"/>
       </w:r>
       <w:r>
-        <w:instrText xml:space="preserve"> TC  "</w:instrText>
+        <w:instrText xml:space="preserve"> </w:instrText>
+      </w:r>
+      <w:proofErr w:type="gramStart"/>
+      <w:r>
+        <w:instrText>TC  "</w:instrText>
       </w:r>
       <w:bookmarkStart w:id="23" w:name="_Toc114593407"/>
+      <w:proofErr w:type="gramEnd"/>
       <w:r>
         <w:instrText>2</w:instrText>
       </w:r>
@@ -9407,6 +9553,7 @@
     <w:p>
       <w:pPr>
         <w:ind w:firstLine="360"/>
+        <w:jc w:val="both"/>
       </w:pPr>
       <w:r>
         <w:t xml:space="preserve">Esta </w:t>
@@ -9418,6 +9565,7 @@
     <w:p>
       <w:pPr>
         <w:ind w:firstLine="360"/>
+        <w:jc w:val="both"/>
       </w:pPr>
       <w:r>
         <w:t xml:space="preserve">Esta </w:t>
@@ -9441,6 +9589,7 @@
     <w:p>
       <w:pPr>
         <w:ind w:firstLine="360"/>
+        <w:jc w:val="both"/>
       </w:pPr>
       <w:r>
         <w:t xml:space="preserve">Se puede usar algunos modelos disponibles que se encuentran en internet. El problema de usar soportes de internet puede llegar a ser la compatibilidad de la bobina. La idea es que sea lo más universal posible, y no todos los modelos son aptos para esta tarea. Por tanto, la mejor idea será desarrollar un soporte que sea universal a </w:t>
@@ -9528,9 +9677,14 @@
         <w:fldChar w:fldCharType="begin"/>
       </w:r>
       <w:r>
-        <w:instrText xml:space="preserve"> TC  "</w:instrText>
+        <w:instrText xml:space="preserve"> </w:instrText>
+      </w:r>
+      <w:proofErr w:type="gramStart"/>
+      <w:r>
+        <w:instrText>TC  "</w:instrText>
       </w:r>
       <w:bookmarkStart w:id="24" w:name="_Toc114846325"/>
+      <w:proofErr w:type="gramEnd"/>
       <w:r>
         <w:instrText xml:space="preserve">Figura </w:instrText>
       </w:r>
@@ -9592,9 +9746,14 @@
         <w:fldChar w:fldCharType="begin"/>
       </w:r>
       <w:r>
-        <w:instrText xml:space="preserve"> TC  "</w:instrText>
+        <w:instrText xml:space="preserve"> </w:instrText>
+      </w:r>
+      <w:proofErr w:type="gramStart"/>
+      <w:r>
+        <w:instrText>TC  "</w:instrText>
       </w:r>
       <w:bookmarkStart w:id="25" w:name="_Toc114593408"/>
+      <w:proofErr w:type="gramEnd"/>
       <w:r>
         <w:instrText>2</w:instrText>
       </w:r>
@@ -9627,6 +9786,7 @@
     <w:p>
       <w:pPr>
         <w:ind w:firstLine="360"/>
+        <w:jc w:val="both"/>
       </w:pPr>
       <w:r>
         <w:t>En este subapartado se van a concluir las soluciones aportadas para cada parte. Listando las piezas y materiales necesarias.</w:t>
@@ -9635,6 +9795,7 @@
     <w:p>
       <w:pPr>
         <w:ind w:firstLine="360"/>
+        <w:jc w:val="both"/>
       </w:pPr>
       <w:r>
         <w:t xml:space="preserve">Las soluciones aportadas son aquellas que sean simples de controlar y no supongan un gran gasto. Ya que la idea de este movimiento es </w:t>
@@ -9652,6 +9813,7 @@
     <w:p>
       <w:pPr>
         <w:ind w:firstLine="360"/>
+        <w:jc w:val="both"/>
       </w:pPr>
       <w:r>
         <w:t>Por tanto, para desarrollar la bobinadora se han usado diseños simples pero funcionales, y se ha reciclado la mayor cantidad de piezas. Ya que la idea es el reciclado, la máquina también debía tener partes recicladas.</w:t>
@@ -9660,6 +9822,7 @@
     <w:p>
       <w:pPr>
         <w:ind w:firstLine="360"/>
+        <w:jc w:val="both"/>
       </w:pPr>
       <w:r>
         <w:t xml:space="preserve">Como en el apartado 2.1, se realizará un análisis de las soluciones aportadas </w:t>
@@ -9689,6 +9852,7 @@
     <w:p>
       <w:pPr>
         <w:ind w:firstLine="360"/>
+        <w:jc w:val="both"/>
       </w:pPr>
       <w:r>
         <w:t>También se realizará un listado de piezas que se han usado y se mostrará los diseños necesarios para las diferentes etapas.</w:t>
@@ -9710,9 +9874,14 @@
         <w:fldChar w:fldCharType="begin"/>
       </w:r>
       <w:r>
-        <w:instrText xml:space="preserve"> TC  "</w:instrText>
+        <w:instrText xml:space="preserve"> </w:instrText>
+      </w:r>
+      <w:proofErr w:type="gramStart"/>
+      <w:r>
+        <w:instrText>TC  "</w:instrText>
       </w:r>
       <w:bookmarkStart w:id="26" w:name="_Toc114593409"/>
+      <w:proofErr w:type="gramEnd"/>
       <w:r>
         <w:instrText>2</w:instrText>
       </w:r>
@@ -9751,6 +9920,7 @@
     <w:p>
       <w:pPr>
         <w:ind w:firstLine="360"/>
+        <w:jc w:val="both"/>
       </w:pPr>
       <w:r>
         <w:t>E</w:t>
@@ -9762,6 +9932,7 @@
     <w:p>
       <w:pPr>
         <w:ind w:firstLine="360"/>
+        <w:jc w:val="both"/>
       </w:pPr>
       <w:r>
         <w:t xml:space="preserve">Se pueden usar ventiladores de alto flujo, turbinas o incluso ventiladores de ordenador pequeño. </w:t>
@@ -9770,6 +9941,7 @@
     <w:p>
       <w:pPr>
         <w:ind w:firstLine="360"/>
+        <w:jc w:val="both"/>
       </w:pPr>
       <w:r>
         <w:t>Se ha sele</w:t>
@@ -9781,6 +9953,7 @@
     <w:p>
       <w:pPr>
         <w:ind w:firstLine="360"/>
+        <w:jc w:val="both"/>
       </w:pPr>
       <w:r>
         <w:t xml:space="preserve">En este caso se ha usado 3 ventiladores de corriente continua de ordenador de 70mm. Estos ventiladores pertenecían a la refrigeración de </w:t>
@@ -9797,6 +9970,7 @@
     <w:p>
       <w:pPr>
         <w:ind w:firstLine="360"/>
+        <w:jc w:val="both"/>
       </w:pPr>
       <w:r>
         <w:t>Otro material necesario para esta etapa es el soporte del ventilador, este se ha diseñado e impreso en 3D. Aunque otra solución ser</w:t>
@@ -9814,6 +9988,7 @@
     <w:p>
       <w:pPr>
         <w:ind w:firstLine="360"/>
+        <w:jc w:val="both"/>
       </w:pPr>
       <w:r>
         <w:t>Por último, se necesita un soporte de la refrigeración, por el filamento pueda circular libremente. Este puede ser un perfil metálico o de otro material. En este caso se ha seleccionado un perfil cuadrado</w:t>
@@ -9959,9 +10134,14 @@
         <w:fldChar w:fldCharType="begin"/>
       </w:r>
       <w:r>
-        <w:instrText xml:space="preserve"> TC  "</w:instrText>
+        <w:instrText xml:space="preserve"> </w:instrText>
+      </w:r>
+      <w:proofErr w:type="gramStart"/>
+      <w:r>
+        <w:instrText>TC  "</w:instrText>
       </w:r>
       <w:bookmarkStart w:id="27" w:name="_Toc114846326"/>
+      <w:proofErr w:type="gramEnd"/>
       <w:r>
         <w:instrText xml:space="preserve">Figura </w:instrText>
       </w:r>
@@ -10001,6 +10181,7 @@
     <w:p>
       <w:pPr>
         <w:ind w:firstLine="360"/>
+        <w:jc w:val="both"/>
       </w:pPr>
       <w:r>
         <w:t>Para finalizar se ha diseñado un pequeño soporte, pie, para apoyar el perfil metálico y poder atornillarlo a una mesa donde se está construyendo la máquina.</w:t>
@@ -10009,6 +10190,7 @@
     <w:p>
       <w:pPr>
         <w:ind w:firstLine="360"/>
+        <w:jc w:val="both"/>
       </w:pPr>
       <w:r>
         <w:t>Véase una lista de los materiales necesarios en el apartado 2.3.</w:t>
@@ -10034,9 +10216,14 @@
         <w:fldChar w:fldCharType="begin"/>
       </w:r>
       <w:r>
-        <w:instrText xml:space="preserve"> TC  "</w:instrText>
+        <w:instrText xml:space="preserve"> </w:instrText>
+      </w:r>
+      <w:proofErr w:type="gramStart"/>
+      <w:r>
+        <w:instrText>TC  "</w:instrText>
       </w:r>
       <w:bookmarkStart w:id="28" w:name="_Toc114593410"/>
+      <w:proofErr w:type="gramEnd"/>
       <w:r>
         <w:instrText>2</w:instrText>
       </w:r>
@@ -10069,6 +10256,7 @@
     <w:p>
       <w:pPr>
         <w:ind w:firstLine="360"/>
+        <w:jc w:val="both"/>
       </w:pPr>
       <w:r>
         <w:t>E</w:t>
@@ -10095,9 +10283,14 @@
         <w:fldChar w:fldCharType="begin"/>
       </w:r>
       <w:r>
-        <w:instrText xml:space="preserve"> TC  "</w:instrText>
+        <w:instrText xml:space="preserve"> </w:instrText>
+      </w:r>
+      <w:proofErr w:type="gramStart"/>
+      <w:r>
+        <w:instrText>TC  "</w:instrText>
       </w:r>
       <w:bookmarkStart w:id="30" w:name="_Toc114846327"/>
+      <w:proofErr w:type="gramEnd"/>
       <w:r>
         <w:instrText>Figura 10. Segunda etapa</w:instrText>
       </w:r>
@@ -10127,6 +10320,7 @@
     <w:p>
       <w:pPr>
         <w:ind w:firstLine="360"/>
+        <w:jc w:val="both"/>
       </w:pPr>
       <w:r>
         <w:t>El principal material necesario es un motor paso a paso, este realizará el control del ángulo, modificando así el espesor del filamento</w:t>
@@ -10138,6 +10332,7 @@
     <w:p>
       <w:pPr>
         <w:ind w:firstLine="360"/>
+        <w:jc w:val="both"/>
       </w:pPr>
       <w:r>
         <w:t>El motor paso a paso controla el ángulo de un pivote de rotación. Para realizar la función de pivote se ha usado una varilla roscada, para que sea luego más fácil de insertar un rodamiento en la punta.</w:t>
@@ -10146,6 +10341,7 @@
     <w:p>
       <w:pPr>
         <w:ind w:firstLine="360"/>
+        <w:jc w:val="both"/>
       </w:pPr>
       <w:r>
         <w:t>Para colocar un rodamiento en la varilla se ha realizado un diseño e impreso en 3D de un soporte con un hueco hexagonal para introducir a presión una tuerca. Con esta tuerca se facilita el roscado a la varilla roscada. Se puede ver la pieza en la figura 11.</w:t>
@@ -10169,9 +10365,14 @@
         <w:fldChar w:fldCharType="begin"/>
       </w:r>
       <w:r>
-        <w:instrText xml:space="preserve"> TC  "</w:instrText>
+        <w:instrText xml:space="preserve"> </w:instrText>
+      </w:r>
+      <w:proofErr w:type="gramStart"/>
+      <w:r>
+        <w:instrText>TC  "</w:instrText>
       </w:r>
       <w:bookmarkStart w:id="32" w:name="_Toc114846328"/>
+      <w:proofErr w:type="gramEnd"/>
       <w:r>
         <w:instrText>Figura 11. Soporte de rodamiento en el pivote de rotación</w:instrText>
       </w:r>
@@ -10204,6 +10405,7 @@
     <w:p>
       <w:pPr>
         <w:ind w:firstLine="360"/>
+        <w:jc w:val="both"/>
       </w:pPr>
       <w:r>
         <w:t>El rodamiento consta de un soporte con una entrada hexagonal para una tuerca y además consta de un hueco para introducir un rodamiento, que tenía por casa de unos patines, que es un modelo estándar. Se ha diseñado una guía que encaja con el rodamiento y así mejora la sujeción del filamento a la hora de ejercer la fuerza. Todo esto se sujeta al soporte con un pasante que se ha diseñado e impreso en 3D.</w:t>
@@ -10213,6 +10415,7 @@
     <w:p>
       <w:pPr>
         <w:ind w:firstLine="360"/>
+        <w:jc w:val="both"/>
       </w:pPr>
       <w:r>
         <w:t>Otro material necesario son los puntos de guía, es decir, puntos por donde pasa el filamento y esta ajustado y controlado. Restringiendo la libertad de movimiento del filamento. Solo tiene libertad de avanzar de forma horizontal.</w:t>
@@ -10221,6 +10424,7 @@
     <w:p>
       <w:pPr>
         <w:ind w:firstLine="360"/>
+        <w:jc w:val="both"/>
       </w:pPr>
       <w:r>
         <w:t>Los puntos de guía constan de unos rodamientos reutilizados de una impresora</w:t>
@@ -10377,9 +10581,14 @@
         <w:fldChar w:fldCharType="begin"/>
       </w:r>
       <w:r>
-        <w:instrText xml:space="preserve"> TC  "</w:instrText>
+        <w:instrText xml:space="preserve"> </w:instrText>
+      </w:r>
+      <w:proofErr w:type="gramStart"/>
+      <w:r>
+        <w:instrText>TC  "</w:instrText>
       </w:r>
       <w:bookmarkStart w:id="33" w:name="_Toc114846329"/>
+      <w:proofErr w:type="gramEnd"/>
       <w:r>
         <w:instrText>Figura 1</w:instrText>
       </w:r>
@@ -10453,6 +10662,7 @@
     <w:p>
       <w:pPr>
         <w:ind w:firstLine="360"/>
+        <w:jc w:val="both"/>
       </w:pPr>
       <w:r>
         <w:t>Como se puede apreciar en la figura 12</w:t>
@@ -10526,9 +10736,14 @@
         <w:fldChar w:fldCharType="begin"/>
       </w:r>
       <w:r>
-        <w:instrText xml:space="preserve"> TC  "</w:instrText>
+        <w:instrText xml:space="preserve"> </w:instrText>
+      </w:r>
+      <w:proofErr w:type="gramStart"/>
+      <w:r>
+        <w:instrText>TC  "</w:instrText>
       </w:r>
       <w:bookmarkStart w:id="36" w:name="_Toc114593411"/>
+      <w:proofErr w:type="gramEnd"/>
       <w:r>
         <w:instrText>2</w:instrText>
       </w:r>
@@ -10561,6 +10776,7 @@
     <w:p>
       <w:pPr>
         <w:ind w:firstLine="360"/>
+        <w:jc w:val="both"/>
       </w:pPr>
       <w:r>
         <w:t xml:space="preserve">La solución para esta etapa es simple. Se han comparado varios modelos por internet, pero ninguno era estándar y daría un buen resultado. Ya que la mayoría de los soportes de bobinas que existen en internet es para </w:t>
@@ -10577,6 +10793,7 @@
     <w:p>
       <w:pPr>
         <w:ind w:firstLine="360"/>
+        <w:jc w:val="both"/>
       </w:pPr>
       <w:r>
         <w:t>Se busca un soporte que sea capaz de girar la bobina con la finalidad de bobinar de forma ordenada el filamento. Por tanto, se ha diseñado un soporte desde cero.</w:t>
@@ -10585,6 +10802,7 @@
     <w:p>
       <w:pPr>
         <w:ind w:firstLine="360"/>
+        <w:jc w:val="both"/>
       </w:pPr>
       <w:r>
         <w:t xml:space="preserve">Como la velocidad tiene que ser controlable hace falta un motor paso a paso. </w:t>
@@ -10596,6 +10814,7 @@
     <w:p>
       <w:pPr>
         <w:ind w:firstLine="360"/>
+        <w:jc w:val="both"/>
       </w:pPr>
       <w:r>
         <w:t>Para transmitir el movimiento de rotación existen varias opciones, una sería usar una cadena con dos engranajes o correa. Y la otra solución sería usar engranajes directamente. Se ha optado por la solución de los engranajes porque es más simple de implementar y así también se ahorra tiempo en buscar una correa adecuada.</w:t>
@@ -10610,8 +10829,13 @@
         <w:fldChar w:fldCharType="begin"/>
       </w:r>
       <w:r>
-        <w:instrText xml:space="preserve"> TC  "</w:instrText>
-      </w:r>
+        <w:instrText xml:space="preserve"> </w:instrText>
+      </w:r>
+      <w:proofErr w:type="gramStart"/>
+      <w:r>
+        <w:instrText>TC  "</w:instrText>
+      </w:r>
+      <w:proofErr w:type="gramEnd"/>
       <w:r>
         <w:instrText xml:space="preserve"> </w:instrText>
       </w:r>
@@ -10671,6 +10895,7 @@
     <w:p>
       <w:pPr>
         <w:ind w:firstLine="360"/>
+        <w:jc w:val="both"/>
       </w:pPr>
       <w:r>
         <w:t xml:space="preserve">Los engranajes están diseñados para transmitir el mismo par y velocidad que transmite el motor. </w:t>
@@ -10712,6 +10937,7 @@
     <w:p>
       <w:pPr>
         <w:ind w:firstLine="360"/>
+        <w:jc w:val="both"/>
         <w:rPr>
           <w:rFonts w:eastAsiaTheme="minorEastAsia"/>
         </w:rPr>
@@ -10844,6 +11070,7 @@
     <w:p>
       <w:pPr>
         <w:ind w:firstLine="360"/>
+        <w:jc w:val="both"/>
         <w:rPr>
           <w:rFonts w:eastAsiaTheme="minorEastAsia"/>
         </w:rPr>
@@ -11058,6 +11285,7 @@
     <w:p>
       <w:pPr>
         <w:ind w:firstLine="360"/>
+        <w:jc w:val="both"/>
         <w:rPr>
           <w:rFonts w:eastAsiaTheme="minorEastAsia"/>
         </w:rPr>
@@ -11114,6 +11342,7 @@
     <w:p>
       <w:pPr>
         <w:ind w:firstLine="360"/>
+        <w:jc w:val="both"/>
         <w:rPr>
           <w:rFonts w:eastAsiaTheme="minorEastAsia"/>
         </w:rPr>
@@ -11142,6 +11371,7 @@
     <w:p>
       <w:pPr>
         <w:ind w:firstLine="360"/>
+        <w:jc w:val="both"/>
         <w:rPr>
           <w:rFonts w:eastAsiaTheme="minorEastAsia"/>
         </w:rPr>
@@ -11183,8 +11413,13 @@
         <w:fldChar w:fldCharType="begin"/>
       </w:r>
       <w:r>
-        <w:instrText xml:space="preserve"> TC  "</w:instrText>
-      </w:r>
+        <w:instrText xml:space="preserve"> </w:instrText>
+      </w:r>
+      <w:proofErr w:type="gramStart"/>
+      <w:r>
+        <w:instrText>TC  "</w:instrText>
+      </w:r>
+      <w:proofErr w:type="gramEnd"/>
       <w:r>
         <w:instrText xml:space="preserve"> </w:instrText>
       </w:r>
@@ -11246,6 +11481,7 @@
     <w:p>
       <w:pPr>
         <w:ind w:firstLine="360"/>
+        <w:jc w:val="both"/>
         <w:rPr>
           <w:rFonts w:eastAsiaTheme="minorEastAsia"/>
         </w:rPr>
@@ -11272,6 +11508,7 @@
     <w:p>
       <w:pPr>
         <w:ind w:firstLine="360"/>
+        <w:jc w:val="both"/>
         <w:rPr>
           <w:rFonts w:eastAsiaTheme="minorEastAsia"/>
         </w:rPr>
@@ -11312,8 +11549,13 @@
         <w:fldChar w:fldCharType="begin"/>
       </w:r>
       <w:r>
-        <w:instrText xml:space="preserve"> TC  "</w:instrText>
-      </w:r>
+        <w:instrText xml:space="preserve"> </w:instrText>
+      </w:r>
+      <w:proofErr w:type="gramStart"/>
+      <w:r>
+        <w:instrText>TC  "</w:instrText>
+      </w:r>
+      <w:proofErr w:type="gramEnd"/>
       <w:r>
         <w:instrText xml:space="preserve"> </w:instrText>
       </w:r>
@@ -11376,9 +11618,14 @@
         <w:fldChar w:fldCharType="begin"/>
       </w:r>
       <w:r>
-        <w:instrText xml:space="preserve"> TC  "</w:instrText>
+        <w:instrText xml:space="preserve"> </w:instrText>
+      </w:r>
+      <w:proofErr w:type="gramStart"/>
+      <w:r>
+        <w:instrText>TC  "</w:instrText>
       </w:r>
       <w:bookmarkStart w:id="46" w:name="_Toc114593412"/>
+      <w:proofErr w:type="gramEnd"/>
       <w:r>
         <w:instrText>2</w:instrText>
       </w:r>
@@ -11408,6 +11655,7 @@
     <w:p>
       <w:pPr>
         <w:ind w:firstLine="360"/>
+        <w:jc w:val="both"/>
       </w:pPr>
       <w:r>
         <w:t>E</w:t>
@@ -11436,9 +11684,14 @@
         <w:fldChar w:fldCharType="begin"/>
       </w:r>
       <w:r>
-        <w:instrText xml:space="preserve"> TC  "</w:instrText>
+        <w:instrText xml:space="preserve"> </w:instrText>
+      </w:r>
+      <w:proofErr w:type="gramStart"/>
+      <w:r>
+        <w:instrText>TC  "</w:instrText>
       </w:r>
       <w:bookmarkStart w:id="47" w:name="_Toc114593413"/>
+      <w:proofErr w:type="gramEnd"/>
       <w:r>
         <w:instrText>2</w:instrText>
       </w:r>
@@ -11483,6 +11736,7 @@
     <w:p>
       <w:pPr>
         <w:ind w:firstLine="360"/>
+        <w:jc w:val="both"/>
       </w:pPr>
       <w:r>
         <w:t>En este punto se concluyen la lista de materiales necesarios para construir la primera etapa de</w:t>
@@ -12693,9 +12947,14 @@
         <w:fldChar w:fldCharType="begin"/>
       </w:r>
       <w:r>
-        <w:instrText xml:space="preserve"> TC  "</w:instrText>
+        <w:instrText xml:space="preserve"> </w:instrText>
+      </w:r>
+      <w:proofErr w:type="gramStart"/>
+      <w:r>
+        <w:instrText>TC  "</w:instrText>
       </w:r>
       <w:bookmarkStart w:id="48" w:name="_Toc113533183"/>
+      <w:proofErr w:type="gramEnd"/>
       <w:r>
         <w:instrText>Tabla 1. Listado de materiales etapa 1</w:instrText>
       </w:r>
@@ -12714,12 +12973,17 @@
     <w:p>
       <w:pPr>
         <w:ind w:firstLine="360"/>
+        <w:jc w:val="both"/>
       </w:pPr>
       <w:r>
         <w:t>Los diseños de las piezas impresas en 3D se pueden encontrar en el anexo I apartado A.</w:t>
       </w:r>
     </w:p>
-    <w:p/>
+    <w:p>
+      <w:pPr>
+        <w:jc w:val="both"/>
+      </w:pPr>
+    </w:p>
     <w:p/>
     <w:p>
       <w:pPr>
@@ -12742,9 +13006,14 @@
         <w:fldChar w:fldCharType="begin"/>
       </w:r>
       <w:r>
-        <w:instrText xml:space="preserve"> TC  "</w:instrText>
+        <w:instrText xml:space="preserve"> </w:instrText>
+      </w:r>
+      <w:proofErr w:type="gramStart"/>
+      <w:r>
+        <w:instrText>TC  "</w:instrText>
       </w:r>
       <w:bookmarkStart w:id="49" w:name="_Toc114593414"/>
+      <w:proofErr w:type="gramEnd"/>
       <w:r>
         <w:instrText>2.3.2.</w:instrText>
       </w:r>
@@ -12763,6 +13032,7 @@
     <w:p>
       <w:pPr>
         <w:ind w:firstLine="360"/>
+        <w:jc w:val="both"/>
       </w:pPr>
       <w:r>
         <w:t xml:space="preserve">En este punto se concluyen la lista de materiales necesarios para construir la </w:t>
@@ -16659,9 +16929,14 @@
         <w:fldChar w:fldCharType="begin"/>
       </w:r>
       <w:r>
-        <w:instrText xml:space="preserve"> TC  "</w:instrText>
+        <w:instrText xml:space="preserve"> </w:instrText>
+      </w:r>
+      <w:proofErr w:type="gramStart"/>
+      <w:r>
+        <w:instrText>TC  "</w:instrText>
       </w:r>
       <w:bookmarkStart w:id="50" w:name="_Toc113533184"/>
+      <w:proofErr w:type="gramEnd"/>
       <w:r>
         <w:instrText>Tabla 2. Listado de materiales etapa 2</w:instrText>
       </w:r>
@@ -16680,6 +16955,7 @@
     <w:p>
       <w:pPr>
         <w:ind w:firstLine="360"/>
+        <w:jc w:val="both"/>
       </w:pPr>
       <w:r>
         <w:t>Los diseños de las piezas impresas en 3D se pueden encontrar en el anexo I apartado B.</w:t>
@@ -16701,9 +16977,14 @@
         <w:fldChar w:fldCharType="begin"/>
       </w:r>
       <w:r>
-        <w:instrText xml:space="preserve"> TC  "</w:instrText>
+        <w:instrText xml:space="preserve"> </w:instrText>
+      </w:r>
+      <w:proofErr w:type="gramStart"/>
+      <w:r>
+        <w:instrText>TC  "</w:instrText>
       </w:r>
       <w:bookmarkStart w:id="51" w:name="_Toc114593415"/>
+      <w:proofErr w:type="gramEnd"/>
       <w:r>
         <w:instrText>2.3.3.</w:instrText>
       </w:r>
@@ -19593,9 +19874,14 @@
         <w:fldChar w:fldCharType="begin"/>
       </w:r>
       <w:r>
-        <w:instrText xml:space="preserve"> TC  "</w:instrText>
+        <w:instrText xml:space="preserve"> </w:instrText>
+      </w:r>
+      <w:proofErr w:type="gramStart"/>
+      <w:r>
+        <w:instrText>TC  "</w:instrText>
       </w:r>
       <w:bookmarkStart w:id="52" w:name="_Toc113533185"/>
+      <w:proofErr w:type="gramEnd"/>
       <w:r>
         <w:instrText>Tabla 3. Listado de materiales etapa 3</w:instrText>
       </w:r>
@@ -19614,6 +19900,7 @@
     <w:p>
       <w:pPr>
         <w:ind w:firstLine="360"/>
+        <w:jc w:val="both"/>
       </w:pPr>
       <w:r>
         <w:t xml:space="preserve">Los diseños de las piezas impresas en 3D se pueden encontrar en el anexo I apartado </w:t>
@@ -19659,9 +19946,14 @@
         <w:fldChar w:fldCharType="begin"/>
       </w:r>
       <w:r>
-        <w:instrText xml:space="preserve"> TC  "</w:instrText>
+        <w:instrText xml:space="preserve"> </w:instrText>
+      </w:r>
+      <w:proofErr w:type="gramStart"/>
+      <w:r>
+        <w:instrText>TC  "</w:instrText>
       </w:r>
       <w:bookmarkStart w:id="53" w:name="_Toc114593416"/>
+      <w:proofErr w:type="gramEnd"/>
       <w:r>
         <w:instrText>CAPÍTULO 3. PROGRAMACIÓN</w:instrText>
       </w:r>
@@ -19725,9 +20017,14 @@
         <w:fldChar w:fldCharType="begin"/>
       </w:r>
       <w:r>
-        <w:instrText xml:space="preserve"> TC  "</w:instrText>
+        <w:instrText xml:space="preserve"> </w:instrText>
+      </w:r>
+      <w:proofErr w:type="gramStart"/>
+      <w:r>
+        <w:instrText>TC  "</w:instrText>
       </w:r>
       <w:bookmarkStart w:id="55" w:name="_Toc114593417"/>
+      <w:proofErr w:type="gramEnd"/>
       <w:r>
         <w:instrText>3</w:instrText>
       </w:r>
@@ -19752,6 +20049,7 @@
     <w:p>
       <w:pPr>
         <w:ind w:firstLine="360"/>
+        <w:jc w:val="both"/>
       </w:pPr>
       <w:r>
         <w:t xml:space="preserve">En este capítulo </w:t>
@@ -19763,6 +20061,7 @@
     <w:p>
       <w:pPr>
         <w:ind w:firstLine="360"/>
+        <w:jc w:val="both"/>
       </w:pPr>
       <w:r>
         <w:t>El hardware que se usará para la programación es un microcontrolador Arduino Mega. Una vez conocido el hardware hay que listar los componentes necesarios que se van a utilizar.</w:t>
@@ -19771,9 +20070,26 @@
     <w:p>
       <w:pPr>
         <w:ind w:firstLine="360"/>
-      </w:pPr>
-      <w:r>
-        <w:t>Una vez listado los componentes necesarios, hay que comprobar que librerías o herramientas hacen falta. Por ejemplo, no se puede usar un motor paso a paso sin un driver capaz de controlarlo. Por tanto, hay que saber que driver es necesario.</w:t>
+        <w:jc w:val="both"/>
+      </w:pPr>
+      <w:r>
+        <w:t xml:space="preserve">Una vez listado los componentes necesarios, hay que comprobar que librerías o herramientas hacen falta. Por ejemplo, no se puede usar un motor paso a paso sin un </w:t>
+      </w:r>
+      <w:proofErr w:type="gramStart"/>
+      <w:r>
+        <w:t>driver</w:t>
+      </w:r>
+      <w:proofErr w:type="gramEnd"/>
+      <w:r>
+        <w:t xml:space="preserve"> capaz de controlarlo. Por tanto, hay que saber que </w:t>
+      </w:r>
+      <w:proofErr w:type="gramStart"/>
+      <w:r>
+        <w:t>driver</w:t>
+      </w:r>
+      <w:proofErr w:type="gramEnd"/>
+      <w:r>
+        <w:t xml:space="preserve"> es necesario.</w:t>
       </w:r>
     </w:p>
     <w:p>
@@ -19799,9 +20115,14 @@
         <w:fldChar w:fldCharType="begin"/>
       </w:r>
       <w:r>
-        <w:instrText xml:space="preserve"> TC  "</w:instrText>
+        <w:instrText xml:space="preserve"> </w:instrText>
+      </w:r>
+      <w:proofErr w:type="gramStart"/>
+      <w:r>
+        <w:instrText>TC  "</w:instrText>
       </w:r>
       <w:bookmarkStart w:id="56" w:name="_Toc114593418"/>
+      <w:proofErr w:type="gramEnd"/>
       <w:r>
         <w:instrText>3</w:instrText>
       </w:r>
@@ -19834,6 +20155,7 @@
     <w:p>
       <w:pPr>
         <w:ind w:firstLine="360"/>
+        <w:jc w:val="both"/>
       </w:pPr>
       <w:r>
         <w:t xml:space="preserve">En este apartado se </w:t>
@@ -19848,6 +20170,7 @@
     <w:p>
       <w:pPr>
         <w:ind w:firstLine="360"/>
+        <w:jc w:val="both"/>
       </w:pPr>
       <w:r>
         <w:t>Lo primero es conocer el Arduino, es un microcontrolador programable, que tiene varios puertos digitales y analógicos, tanto de entrada como de salida. Un dato importante es la alimentación del Arduino. Se puede alimentar por el cable tipo USB B, o por una alimentación externa de máximo 20V, aunque lo recomendable es 12V. Si se alimenta por el cable tipo USB B el voltaje de entrada es 5V.</w:t>
@@ -19856,9 +20179,26 @@
     <w:p>
       <w:pPr>
         <w:ind w:firstLine="360"/>
-      </w:pPr>
-      <w:r>
-        <w:t xml:space="preserve">A continuación, hay que tener en cuenta que los motores paso a paso necesitan un driver para programarlos. Se podría usar un par de driver sueltos en una </w:t>
+        <w:jc w:val="both"/>
+      </w:pPr>
+      <w:r>
+        <w:t xml:space="preserve">A continuación, hay que tener en cuenta que los motores paso a paso necesitan un </w:t>
+      </w:r>
+      <w:proofErr w:type="gramStart"/>
+      <w:r>
+        <w:t>driver</w:t>
+      </w:r>
+      <w:proofErr w:type="gramEnd"/>
+      <w:r>
+        <w:t xml:space="preserve"> para programarlos. Se podría usar un par de </w:t>
+      </w:r>
+      <w:proofErr w:type="gramStart"/>
+      <w:r>
+        <w:t>driver</w:t>
+      </w:r>
+      <w:proofErr w:type="gramEnd"/>
+      <w:r>
+        <w:t xml:space="preserve"> sueltos en una </w:t>
       </w:r>
       <w:proofErr w:type="spellStart"/>
       <w:r>
@@ -19906,9 +20246,14 @@
         <w:fldChar w:fldCharType="begin"/>
       </w:r>
       <w:r>
-        <w:instrText xml:space="preserve"> TC  "</w:instrText>
+        <w:instrText xml:space="preserve"> </w:instrText>
+      </w:r>
+      <w:proofErr w:type="gramStart"/>
+      <w:r>
+        <w:instrText>TC  "</w:instrText>
       </w:r>
       <w:bookmarkStart w:id="58" w:name="_Toc114593419"/>
+      <w:proofErr w:type="gramEnd"/>
       <w:r>
         <w:instrText>3</w:instrText>
       </w:r>
@@ -19941,6 +20286,7 @@
     <w:p>
       <w:pPr>
         <w:ind w:firstLine="360"/>
+        <w:jc w:val="both"/>
       </w:pPr>
       <w:r>
         <w:t>En este subapartado se hablará de un punto importante, la fuente de alimentación.</w:t>
@@ -19949,6 +20295,7 @@
     <w:p>
       <w:pPr>
         <w:ind w:firstLine="360"/>
+        <w:jc w:val="both"/>
       </w:pPr>
       <w:r>
         <w:t>No es solo la fuente de alimentación del Arduino</w:t>
@@ -19974,6 +20321,7 @@
     <w:p>
       <w:pPr>
         <w:ind w:firstLine="360"/>
+        <w:jc w:val="both"/>
       </w:pPr>
       <w:r>
         <w:t>Se podría buscar una fuente de alimentación en el mercado, existen y no son muy caras. Pero la idea es reciclar lo máximo posible. Debido a este requerimiento, se ha usado una fuente de alimentación de un ordenador de sobremesa.</w:t>
@@ -19982,6 +20330,7 @@
     <w:p>
       <w:pPr>
         <w:ind w:firstLine="360"/>
+        <w:jc w:val="both"/>
       </w:pPr>
       <w:r>
         <w:t>L</w:t>
@@ -19995,8 +20344,13 @@
       <w:r>
         <w:t xml:space="preserve"> de un ordenador de sobremesa funcionan a </w:t>
       </w:r>
-      <w:r>
-        <w:t xml:space="preserve">3.3 , 5 y </w:t>
+      <w:proofErr w:type="gramStart"/>
+      <w:r>
+        <w:t>3.3 ,</w:t>
+      </w:r>
+      <w:proofErr w:type="gramEnd"/>
+      <w:r>
+        <w:t xml:space="preserve"> 5 y </w:t>
       </w:r>
       <w:r>
         <w:t xml:space="preserve">12V, </w:t>
@@ -20008,7 +20362,15 @@
         <w:t xml:space="preserve">. </w:t>
       </w:r>
       <w:r>
-        <w:t xml:space="preserve">Hay que investigar que cables otorgan la potencia deseada, debido a que podemos encontrar cables de diferentes colores. En la figura 16 se pueden ver la tensión que otorga cada cable según el color. Se necesita el color amarillo, este otorga 12V. Un dato a tener en cuenta es que cable usar. </w:t>
+        <w:t xml:space="preserve">Hay que investigar que cables otorgan la potencia deseada, debido a que podemos encontrar cables de diferentes colores. En la figura 16 se pueden ver la tensión que otorga cada cable según el color. Se necesita el color amarillo, este otorga 12V. Un dato </w:t>
+      </w:r>
+      <w:proofErr w:type="gramStart"/>
+      <w:r>
+        <w:t>a</w:t>
+      </w:r>
+      <w:proofErr w:type="gramEnd"/>
+      <w:r>
+        <w:t xml:space="preserve"> tener en cuenta es que cable usar. </w:t>
       </w:r>
       <w:r>
         <w:t>S puede usar los cables que salen de la extensión SATA, aunque es posible que no tenga la capacidad de otorgar la potencia que se necesita. Por eso se ha decidido usar los cables que salen de la extensión de la CPU. Porque estos cables están preparados para otorgar mayor potencia y no se verá limitado.</w:t>
@@ -20017,6 +20379,7 @@
     <w:p>
       <w:pPr>
         <w:ind w:firstLine="360"/>
+        <w:jc w:val="both"/>
       </w:pPr>
       <w:r>
         <w:lastRenderedPageBreak/>
@@ -20026,6 +20389,7 @@
     <w:p>
       <w:pPr>
         <w:ind w:firstLine="360"/>
+        <w:jc w:val="both"/>
       </w:pPr>
       <w:r>
         <w:t>La señal de encendido la da la placa base a través de los cables que van conectados a la placa. Suele sen un conector de 24 Pines. Lo que hace la placa base es cerrar o abrir el circuito según si se quiere apagar o encender la fuente de alimentación. Una vez encendida el ordenador arranca.</w:t>
@@ -20034,6 +20398,7 @@
     <w:p>
       <w:pPr>
         <w:ind w:firstLine="360"/>
+        <w:jc w:val="both"/>
       </w:pPr>
       <w:r>
         <w:t>Los cables que hay que puentear</w:t>
@@ -20144,11 +20509,16 @@
         <w:fldChar w:fldCharType="begin"/>
       </w:r>
       <w:r>
-        <w:instrText xml:space="preserve"> TC  "</w:instrText>
-      </w:r>
-      <w:r>
         <w:instrText xml:space="preserve"> </w:instrText>
       </w:r>
+      <w:proofErr w:type="gramStart"/>
+      <w:r>
+        <w:instrText>TC  "</w:instrText>
+      </w:r>
+      <w:proofErr w:type="gramEnd"/>
+      <w:r>
+        <w:instrText xml:space="preserve"> </w:instrText>
+      </w:r>
       <w:bookmarkStart w:id="59" w:name="_Toc114846334"/>
       <w:r>
         <w:instrText>Figura 16.Puente fuente alimentación.</w:instrText>
@@ -20171,6 +20541,7 @@
     <w:p>
       <w:pPr>
         <w:ind w:firstLine="360"/>
+        <w:jc w:val="both"/>
       </w:pPr>
       <w:r>
         <w:t>Una vez puenteado se encenderá la fuente de alimentación. Para puentear la fuente de alimentación se ha colocado un interruptor reciclado de una máquina antigua. Facilitando así el encendido y apagado de la máquina.</w:t>
@@ -20202,9 +20573,14 @@
         <w:fldChar w:fldCharType="begin"/>
       </w:r>
       <w:r>
-        <w:instrText xml:space="preserve"> TC  "</w:instrText>
+        <w:instrText xml:space="preserve"> </w:instrText>
+      </w:r>
+      <w:proofErr w:type="gramStart"/>
+      <w:r>
+        <w:instrText>TC  "</w:instrText>
       </w:r>
       <w:bookmarkStart w:id="60" w:name="_Toc114593420"/>
+      <w:proofErr w:type="gramEnd"/>
       <w:r>
         <w:instrText>3</w:instrText>
       </w:r>
@@ -20243,6 +20619,7 @@
     <w:p>
       <w:pPr>
         <w:ind w:firstLine="360"/>
+        <w:jc w:val="both"/>
       </w:pPr>
       <w:proofErr w:type="spellStart"/>
       <w:r>
@@ -20299,6 +20676,7 @@
     <w:p>
       <w:pPr>
         <w:ind w:firstLine="360"/>
+        <w:jc w:val="both"/>
       </w:pPr>
       <w:r>
         <w:t xml:space="preserve">Hay que conocer con detalle el esquema electrónico de la </w:t>
@@ -20318,6 +20696,7 @@
     <w:p>
       <w:pPr>
         <w:ind w:firstLine="360"/>
+        <w:jc w:val="both"/>
       </w:pPr>
       <w:r>
         <w:t xml:space="preserve">Los puertos en el Arduino se </w:t>
@@ -20343,11 +20722,11 @@
         <w:t xml:space="preserve">consecutivos </w:t>
       </w:r>
       <w:r>
-        <w:t xml:space="preserve">puede que no coincidan con dos pines </w:t>
+        <w:t xml:space="preserve">puede que no coincidan con dos pines consecutivos </w:t>
       </w:r>
       <w:r>
         <w:lastRenderedPageBreak/>
-        <w:t xml:space="preserve">consecutivos en el Arduino. Por tanto, hay que mirar bien cada pin en la </w:t>
+        <w:t xml:space="preserve">en el Arduino. Por tanto, hay que mirar bien cada pin en la </w:t>
       </w:r>
       <w:proofErr w:type="spellStart"/>
       <w:r>
@@ -20375,20 +20754,39 @@
         <w:fldChar w:fldCharType="begin"/>
       </w:r>
       <w:r>
-        <w:instrText xml:space="preserve"> TC  "</w:instrText>
-      </w:r>
-      <w:r>
         <w:instrText xml:space="preserve"> </w:instrText>
       </w:r>
+      <w:proofErr w:type="gramStart"/>
+      <w:r>
+        <w:instrText>TC  "</w:instrText>
+      </w:r>
+      <w:proofErr w:type="gramEnd"/>
+      <w:r>
+        <w:instrText xml:space="preserve"> </w:instrText>
+      </w:r>
       <w:bookmarkStart w:id="61" w:name="_Toc114846335"/>
       <w:r>
         <w:instrText xml:space="preserve">Figura </w:instrText>
       </w:r>
       <w:r>
-        <w:instrText>18</w:instrText>
-      </w:r>
-      <w:r>
-        <w:instrText>.Driver A4988.</w:instrText>
+        <w:instrText>1</w:instrText>
+      </w:r>
+      <w:r>
+        <w:instrText>7</w:instrText>
+      </w:r>
+      <w:r>
+        <w:instrText>.</w:instrText>
+      </w:r>
+      <w:r>
+        <w:instrText xml:space="preserve">Esquema </w:instrText>
+      </w:r>
+      <w:proofErr w:type="spellStart"/>
+      <w:r>
+        <w:instrText>Ramps</w:instrText>
+      </w:r>
+      <w:proofErr w:type="spellEnd"/>
+      <w:r>
+        <w:instrText>.</w:instrText>
       </w:r>
       <w:bookmarkEnd w:id="61"/>
       <w:r>
@@ -20406,20 +20804,38 @@
       <w:r>
         <w:t xml:space="preserve"> </w:t>
       </w:r>
+      <w:proofErr w:type="gramStart"/>
       <w:r>
         <w:t>1</w:t>
       </w:r>
       <w:r>
-        <w:t>8</w:t>
-      </w:r>
-      <w:r>
-        <w:t>.Driver A4988.</w:t>
+        <w:t>7</w:t>
+      </w:r>
+      <w:r>
+        <w:t>.</w:t>
+      </w:r>
+      <w:r>
+        <w:t>Es</w:t>
+      </w:r>
+      <w:proofErr w:type="gramEnd"/>
+      <w:r>
+        <w:tab/>
+        <w:t xml:space="preserve">quema </w:t>
+      </w:r>
+      <w:proofErr w:type="spellStart"/>
+      <w:r>
+        <w:t>Ramps</w:t>
+      </w:r>
+      <w:proofErr w:type="spellEnd"/>
+      <w:r>
+        <w:t>.</w:t>
       </w:r>
     </w:p>
     <w:p/>
     <w:p>
       <w:pPr>
         <w:ind w:firstLine="360"/>
+        <w:jc w:val="both"/>
       </w:pPr>
       <w:r>
         <w:t xml:space="preserve">Una vez conocido el </w:t>
@@ -20441,9 +20857,18 @@
     <w:p>
       <w:pPr>
         <w:ind w:firstLine="360"/>
-      </w:pPr>
-      <w:r>
-        <w:t xml:space="preserve">Los drivers seleccionados para este proyecto son los A4988, es un driver simple y sencillo de programar. Los drivers es el componente que se encarga </w:t>
+        <w:jc w:val="both"/>
+      </w:pPr>
+      <w:r>
+        <w:t xml:space="preserve">Los drivers seleccionados para este proyecto son los A4988, es un </w:t>
+      </w:r>
+      <w:proofErr w:type="gramStart"/>
+      <w:r>
+        <w:t>driver</w:t>
+      </w:r>
+      <w:proofErr w:type="gramEnd"/>
+      <w:r>
+        <w:t xml:space="preserve"> simple y sencillo de programar. Los drivers es el componente que se encarga </w:t>
       </w:r>
       <w:commentRangeEnd w:id="62"/>
       <w:r>
@@ -20461,6 +20886,47 @@
       </w:r>
       <w:r>
         <w:t>de controlar los pasos de los motores paso a paso.</w:t>
+      </w:r>
+    </w:p>
+    <w:p/>
+    <w:p>
+      <w:pPr>
+        <w:pStyle w:val="Ttulo7"/>
+        <w:jc w:val="center"/>
+      </w:pPr>
+      <w:r>
+        <w:fldChar w:fldCharType="begin"/>
+      </w:r>
+      <w:r>
+        <w:instrText xml:space="preserve"> </w:instrText>
+      </w:r>
+      <w:proofErr w:type="gramStart"/>
+      <w:r>
+        <w:instrText>TC  "</w:instrText>
+      </w:r>
+      <w:proofErr w:type="gramEnd"/>
+      <w:r>
+        <w:instrText xml:space="preserve"> </w:instrText>
+      </w:r>
+      <w:r>
+        <w:instrText xml:space="preserve">Figura 18.Driver A4988." \f i \l 1 </w:instrText>
+      </w:r>
+      <w:r>
+        <w:fldChar w:fldCharType="end"/>
+      </w:r>
+      <w:r>
+        <w:t xml:space="preserve"> </w:t>
+      </w:r>
+      <w:r>
+        <w:t xml:space="preserve">Figura </w:t>
+      </w:r>
+      <w:proofErr w:type="gramStart"/>
+      <w:r>
+        <w:t>18.Driver</w:t>
+      </w:r>
+      <w:proofErr w:type="gramEnd"/>
+      <w:r>
+        <w:t xml:space="preserve"> A4988.</w:t>
       </w:r>
     </w:p>
     <w:p/>
@@ -20479,9 +20945,14 @@
         <w:fldChar w:fldCharType="begin"/>
       </w:r>
       <w:r>
-        <w:instrText xml:space="preserve"> TC  "</w:instrText>
+        <w:instrText xml:space="preserve"> </w:instrText>
+      </w:r>
+      <w:proofErr w:type="gramStart"/>
+      <w:r>
+        <w:instrText>TC  "</w:instrText>
       </w:r>
       <w:bookmarkStart w:id="64" w:name="_Toc114593421"/>
+      <w:proofErr w:type="gramEnd"/>
       <w:r>
         <w:instrText>3</w:instrText>
       </w:r>
@@ -20520,6 +20991,7 @@
     <w:p>
       <w:pPr>
         <w:ind w:firstLine="360"/>
+        <w:jc w:val="both"/>
       </w:pPr>
       <w:r>
         <w:t>En</w:t>
@@ -20547,9 +21019,14 @@
         <w:fldChar w:fldCharType="begin"/>
       </w:r>
       <w:r>
-        <w:instrText xml:space="preserve"> TC  "</w:instrText>
+        <w:instrText xml:space="preserve"> </w:instrText>
+      </w:r>
+      <w:proofErr w:type="gramStart"/>
+      <w:r>
+        <w:instrText>TC  "</w:instrText>
       </w:r>
       <w:bookmarkStart w:id="65" w:name="_Toc114593422"/>
+      <w:proofErr w:type="gramEnd"/>
       <w:r>
         <w:instrText>3</w:instrText>
       </w:r>
@@ -20582,6 +21059,7 @@
     <w:p>
       <w:pPr>
         <w:ind w:firstLine="360"/>
+        <w:jc w:val="both"/>
       </w:pPr>
       <w:r>
         <w:t xml:space="preserve">La primera etapa es simple conceptualmente. Solo se requiere unos ventiladores y </w:t>
@@ -20593,6 +21071,7 @@
     <w:p>
       <w:pPr>
         <w:ind w:firstLine="360"/>
+        <w:jc w:val="both"/>
       </w:pPr>
       <w:r>
         <w:t xml:space="preserve">Para ello, se han seleccionado 3 ventiladores de </w:t>
@@ -20609,6 +21088,7 @@
     <w:p>
       <w:pPr>
         <w:ind w:firstLine="360"/>
+        <w:jc w:val="both"/>
       </w:pPr>
       <w:r>
         <w:t>Los interruptores pueden ser mecánicos o electromecánicos, es decir, un interruptor normal, un switch o un relé de 5V que se pueda controlar con el Arduino.</w:t>
@@ -20617,6 +21097,7 @@
     <w:p>
       <w:pPr>
         <w:ind w:firstLine="360"/>
+        <w:jc w:val="both"/>
       </w:pPr>
       <w:r>
         <w:t xml:space="preserve">La opción seleccionada son los relés. Usando relés se puede hacer un control de temperatura automático y se simplifica la tarea de enfriamiento </w:t>
@@ -20657,9 +21138,14 @@
         <w:fldChar w:fldCharType="begin"/>
       </w:r>
       <w:r>
-        <w:instrText xml:space="preserve"> TC  "</w:instrText>
+        <w:instrText xml:space="preserve"> </w:instrText>
+      </w:r>
+      <w:proofErr w:type="gramStart"/>
+      <w:r>
+        <w:instrText>TC  "</w:instrText>
       </w:r>
       <w:bookmarkStart w:id="67" w:name="_Toc114593423"/>
+      <w:proofErr w:type="gramEnd"/>
       <w:r>
         <w:instrText>3</w:instrText>
       </w:r>
@@ -20692,6 +21178,7 @@
     <w:p>
       <w:pPr>
         <w:ind w:firstLine="360"/>
+        <w:jc w:val="both"/>
       </w:pPr>
       <w:r>
         <w:t>La segunda etapa es la más compleja, esta se encarga de controlar el espesor del filamento, y no es tarea fácil.</w:t>
@@ -20700,6 +21187,7 @@
     <w:p>
       <w:pPr>
         <w:ind w:firstLine="360"/>
+        <w:jc w:val="both"/>
       </w:pPr>
       <w:r>
         <w:t>Para esta tarea se puede usar un motor paso a paso, pero los</w:t>
@@ -20722,6 +21210,7 @@
     <w:p>
       <w:pPr>
         <w:ind w:firstLine="360"/>
+        <w:jc w:val="both"/>
       </w:pPr>
       <w:r>
         <w:t>Otra solución es usar un servo motor con un gran torque. Esto facilitaría el trabajo, ya que se ahorra el control de ángulo, es innecesario.</w:t>
@@ -20733,6 +21222,7 @@
     <w:p>
       <w:pPr>
         <w:ind w:firstLine="360"/>
+        <w:jc w:val="both"/>
       </w:pPr>
       <w:r>
         <w:lastRenderedPageBreak/>
@@ -20742,6 +21232,7 @@
     <w:p>
       <w:pPr>
         <w:ind w:firstLine="360"/>
+        <w:jc w:val="both"/>
       </w:pPr>
       <w:r>
         <w:t>A continuación del sensor de espesor se coloca un motor, que mueve el filamento, este motor debe de ir sincronizado con la v</w:t>
@@ -20777,9 +21268,14 @@
         <w:fldChar w:fldCharType="begin"/>
       </w:r>
       <w:r>
-        <w:instrText xml:space="preserve"> TC  "</w:instrText>
+        <w:instrText xml:space="preserve"> </w:instrText>
+      </w:r>
+      <w:proofErr w:type="gramStart"/>
+      <w:r>
+        <w:instrText>TC  "</w:instrText>
       </w:r>
       <w:bookmarkStart w:id="68" w:name="_Toc114593424"/>
+      <w:proofErr w:type="gramEnd"/>
       <w:r>
         <w:instrText>3.2.</w:instrText>
       </w:r>
@@ -20810,6 +21306,7 @@
     <w:p>
       <w:pPr>
         <w:ind w:firstLine="360"/>
+        <w:jc w:val="both"/>
       </w:pPr>
       <w:r>
         <w:t xml:space="preserve">La tercera etapa es </w:t>
@@ -20821,6 +21318,7 @@
     <w:p>
       <w:pPr>
         <w:ind w:firstLine="360"/>
+        <w:jc w:val="both"/>
       </w:pPr>
       <w:r>
         <w:t>La parte más compleja de esta parte es sincronizar la velocidad lineal del filamento con la velocidad de rotación de la bobina. Este factor que relaciona las velocidades se puede obtener de forma experimental a la hora de ensamblar y calibrar la máquina.</w:t>
@@ -20842,9 +21340,14 @@
         <w:fldChar w:fldCharType="begin"/>
       </w:r>
       <w:r>
-        <w:instrText xml:space="preserve"> TC  "</w:instrText>
+        <w:instrText xml:space="preserve"> </w:instrText>
+      </w:r>
+      <w:proofErr w:type="gramStart"/>
+      <w:r>
+        <w:instrText>TC  "</w:instrText>
       </w:r>
       <w:bookmarkStart w:id="69" w:name="_Toc114593425"/>
+      <w:proofErr w:type="gramEnd"/>
       <w:r>
         <w:instrText>3</w:instrText>
       </w:r>
@@ -20877,6 +21380,7 @@
     <w:p>
       <w:pPr>
         <w:ind w:firstLine="360"/>
+        <w:jc w:val="both"/>
       </w:pPr>
       <w:r>
         <w:t>En este punto se resumirá los códigos usados para el correcto funcionamiento de la máquina. Se estructurará por separado para una mejor comprensión. Por último, se explicará como se ha unido los códigos y los cambios que se han realizado para la sincronización y su correcto funcionamiento.</w:t>
@@ -20885,6 +21389,7 @@
     <w:p>
       <w:pPr>
         <w:ind w:firstLine="360"/>
+        <w:jc w:val="both"/>
       </w:pPr>
       <w:r>
         <w:t xml:space="preserve">El entorno que se ha usado para programar la máquina ha sido el propio entorno de Arduino, que es muy parecido a C++. </w:t>
@@ -20913,9 +21418,14 @@
         <w:fldChar w:fldCharType="begin"/>
       </w:r>
       <w:r>
-        <w:instrText xml:space="preserve"> TC  "</w:instrText>
+        <w:instrText xml:space="preserve"> </w:instrText>
+      </w:r>
+      <w:proofErr w:type="gramStart"/>
+      <w:r>
+        <w:instrText>TC  "</w:instrText>
       </w:r>
       <w:bookmarkStart w:id="70" w:name="_Toc114593426"/>
+      <w:proofErr w:type="gramEnd"/>
       <w:r>
         <w:instrText>3</w:instrText>
       </w:r>
@@ -20948,6 +21458,7 @@
     <w:p>
       <w:pPr>
         <w:ind w:firstLine="360"/>
+        <w:jc w:val="both"/>
       </w:pPr>
       <w:r>
         <w:t xml:space="preserve">Como se ha mencionado en capítulos anteriores apartados, el primer apartado trata de controlar la temperatura del filamento, para ello debe de controlar el encendido y apagado de los ventiladores. </w:t>
@@ -20956,6 +21467,7 @@
     <w:p>
       <w:pPr>
         <w:ind w:firstLine="360"/>
+        <w:jc w:val="both"/>
       </w:pPr>
       <w:r>
         <w:t>Para realizar esta tarea se ha usado un relé por ventilador, el relé tiene 3 entradas, un positivo, un negativo y una señal que activa o desactiva el relé.</w:t>
@@ -20972,7 +21484,18 @@
         <w:t>. (Véase lo</w:t>
       </w:r>
       <w:r>
-        <w:t>s terminales positivos de 5v y GND en la figura 19</w:t>
+        <w:t xml:space="preserve">s terminales positivos de 5v y GND en la figura </w:t>
+      </w:r>
+      <w:commentRangeStart w:id="71"/>
+      <w:r>
+        <w:t>19</w:t>
+      </w:r>
+      <w:commentRangeEnd w:id="71"/>
+      <w:r>
+        <w:rPr>
+          <w:rStyle w:val="Refdecomentario"/>
+        </w:rPr>
+        <w:commentReference w:id="71"/>
       </w:r>
       <w:r>
         <w:t>)</w:t>
@@ -20981,6 +21504,7 @@
     <w:p>
       <w:pPr>
         <w:ind w:firstLine="360"/>
+        <w:jc w:val="both"/>
       </w:pPr>
       <w:r>
         <w:t xml:space="preserve">La señal encargada de controlar el encendido se conecta a las salidas digitales del Arduino. Viendo el esquema de la </w:t>
@@ -21000,6 +21524,7 @@
     <w:p>
       <w:pPr>
         <w:ind w:firstLine="360"/>
+        <w:jc w:val="both"/>
       </w:pPr>
       <w:r>
         <w:t>En el código adjunto a continuación se muestra como se pueden activar y desactivar los ventiladores. De forma periódica y sin control. Solo para comprender su funcionamiento.</w:t>
@@ -21010,6 +21535,9 @@
         <w:ind w:firstLine="360"/>
       </w:pPr>
       <w:r>
+        <w:rPr>
+          <w:noProof/>
+        </w:rPr>
         <w:lastRenderedPageBreak/>
         <w:drawing>
           <wp:inline distT="0" distB="0" distL="0" distR="0" wp14:anchorId="44362A52" wp14:editId="5D50FBE9">
@@ -21053,6 +21581,9 @@
         <w:ind w:firstLine="360"/>
       </w:pPr>
       <w:r>
+        <w:rPr>
+          <w:noProof/>
+        </w:rPr>
         <w:drawing>
           <wp:inline distT="0" distB="0" distL="0" distR="0" wp14:anchorId="07D04BCB" wp14:editId="4AB3E640">
             <wp:extent cx="5400040" cy="3286125"/>
@@ -21100,6 +21631,7 @@
     <w:p>
       <w:pPr>
         <w:ind w:firstLine="360"/>
+        <w:jc w:val="both"/>
       </w:pPr>
       <w:r>
         <w:t>La primera parte del código se declaran los pines como constantes enteras. La siguiente variable que se observa “</w:t>
@@ -21123,6 +21655,7 @@
     <w:p>
       <w:pPr>
         <w:ind w:firstLine="360"/>
+        <w:jc w:val="both"/>
       </w:pPr>
       <w:r>
         <w:t xml:space="preserve">A continuación, se observa la función </w:t>
@@ -21139,6 +21672,7 @@
     <w:p>
       <w:pPr>
         <w:ind w:firstLine="360"/>
+        <w:jc w:val="both"/>
       </w:pPr>
       <w:r>
         <w:t xml:space="preserve">Por último, se encuentra la función </w:t>
@@ -21155,6 +21689,7 @@
     <w:p>
       <w:pPr>
         <w:ind w:firstLine="360"/>
+        <w:jc w:val="both"/>
       </w:pPr>
       <w:r>
         <w:t xml:space="preserve">Hay que tener en cuenta que la función </w:t>
@@ -21232,6 +21767,7 @@
     <w:p>
       <w:pPr>
         <w:ind w:firstLine="360"/>
+        <w:jc w:val="both"/>
       </w:pPr>
       <w:r>
         <w:t>Dentro de esta condición, se puede observar como se cambia el estado de los ventiladores según el estado anterior. Pero esto es solo un ejemplo.</w:t>
@@ -21253,9 +21789,14 @@
         <w:fldChar w:fldCharType="begin"/>
       </w:r>
       <w:r>
-        <w:instrText xml:space="preserve"> TC  "</w:instrText>
-      </w:r>
-      <w:bookmarkStart w:id="71" w:name="_Toc114593427"/>
+        <w:instrText xml:space="preserve"> </w:instrText>
+      </w:r>
+      <w:proofErr w:type="gramStart"/>
+      <w:r>
+        <w:instrText>TC  "</w:instrText>
+      </w:r>
+      <w:bookmarkStart w:id="72" w:name="_Toc114593427"/>
+      <w:proofErr w:type="gramEnd"/>
       <w:r>
         <w:instrText>3</w:instrText>
       </w:r>
@@ -21268,7 +21809,7 @@
       <w:r>
         <w:instrText>Programación segunda etapa</w:instrText>
       </w:r>
-      <w:bookmarkEnd w:id="71"/>
+      <w:bookmarkEnd w:id="72"/>
       <w:r>
         <w:instrText xml:space="preserve"> </w:instrText>
       </w:r>
@@ -21288,6 +21829,7 @@
     <w:p>
       <w:pPr>
         <w:ind w:firstLine="360"/>
+        <w:jc w:val="both"/>
       </w:pPr>
       <w:r>
         <w:t>La programación del horno es muy simple, gracias a la interfaz que se muestra en la pantalla que incluye el horno. En esta se muestran las zonas que tiene el horno y las</w:t>
@@ -21302,19 +21844,21 @@
         </w:numPr>
       </w:pPr>
       <w:r>
-        <w:t xml:space="preserve">Programación </w:t>
-      </w:r>
-      <w:r>
-        <w:t>tercera</w:t>
-      </w:r>
-      <w:r>
-        <w:t xml:space="preserve"> etapa </w:t>
+        <w:t xml:space="preserve">Programación tercera etapa </w:t>
       </w:r>
       <w:r>
         <w:fldChar w:fldCharType="begin"/>
       </w:r>
       <w:r>
-        <w:instrText xml:space="preserve"> TC  "3.3.</w:instrText>
+        <w:instrText xml:space="preserve"> </w:instrText>
+      </w:r>
+      <w:proofErr w:type="gramStart"/>
+      <w:r>
+        <w:instrText>TC  "</w:instrText>
+      </w:r>
+      <w:proofErr w:type="gramEnd"/>
+      <w:r>
+        <w:instrText>3.3.</w:instrText>
       </w:r>
       <w:r>
         <w:instrText>3</w:instrText>
@@ -21324,13 +21868,7 @@
       </w:r>
       <w:r>
         <w:tab/>
-        <w:instrText xml:space="preserve">Programación </w:instrText>
-      </w:r>
-      <w:r>
-        <w:instrText>tercera</w:instrText>
-      </w:r>
-      <w:r>
-        <w:instrText xml:space="preserve"> etapa " \f c \l 4 </w:instrText>
+        <w:instrText xml:space="preserve">Programación tercera etapa " \f c \l 4 </w:instrText>
       </w:r>
       <w:r>
         <w:fldChar w:fldCharType="end"/>
@@ -21350,16 +21888,21 @@
         </w:numPr>
       </w:pPr>
       <w:r>
-        <w:t xml:space="preserve">Programación </w:t>
-      </w:r>
-      <w:r>
-        <w:t>conjunta</w:t>
+        <w:t>Programación conjunta</w:t>
       </w:r>
       <w:r>
         <w:fldChar w:fldCharType="begin"/>
       </w:r>
       <w:r>
-        <w:instrText xml:space="preserve"> TC  "3.3.</w:instrText>
+        <w:instrText xml:space="preserve"> </w:instrText>
+      </w:r>
+      <w:proofErr w:type="gramStart"/>
+      <w:r>
+        <w:instrText>TC  "</w:instrText>
+      </w:r>
+      <w:proofErr w:type="gramEnd"/>
+      <w:r>
+        <w:instrText>3.3.</w:instrText>
       </w:r>
       <w:r>
         <w:instrText>4</w:instrText>
@@ -21369,13 +21912,7 @@
       </w:r>
       <w:r>
         <w:tab/>
-        <w:instrText xml:space="preserve">Programación </w:instrText>
-      </w:r>
-      <w:r>
-        <w:instrText>conjunta</w:instrText>
-      </w:r>
-      <w:r>
-        <w:instrText xml:space="preserve"> " \f c \l 4 </w:instrText>
+        <w:instrText xml:space="preserve">Programación conjunta " \f c \l 4 </w:instrText>
       </w:r>
       <w:r>
         <w:fldChar w:fldCharType="end"/>
@@ -21401,9 +21938,14 @@
         <w:fldChar w:fldCharType="begin"/>
       </w:r>
       <w:r>
-        <w:instrText xml:space="preserve"> TC  "</w:instrText>
-      </w:r>
-      <w:bookmarkStart w:id="72" w:name="_Toc114593428"/>
+        <w:instrText xml:space="preserve"> </w:instrText>
+      </w:r>
+      <w:proofErr w:type="gramStart"/>
+      <w:r>
+        <w:instrText>TC  "</w:instrText>
+      </w:r>
+      <w:bookmarkStart w:id="73" w:name="_Toc114593428"/>
+      <w:proofErr w:type="gramEnd"/>
       <w:r>
         <w:instrText>3.4.</w:instrText>
       </w:r>
@@ -21411,7 +21953,7 @@
         <w:tab/>
         <w:instrText>AOI</w:instrText>
       </w:r>
-      <w:bookmarkEnd w:id="72"/>
+      <w:bookmarkEnd w:id="73"/>
       <w:r>
         <w:instrText xml:space="preserve">" \f c \l 3 </w:instrText>
       </w:r>
@@ -21450,9 +21992,14 @@
         <w:fldChar w:fldCharType="begin"/>
       </w:r>
       <w:r>
-        <w:instrText xml:space="preserve"> TC  "</w:instrText>
-      </w:r>
-      <w:bookmarkStart w:id="73" w:name="_Toc114593429"/>
+        <w:instrText xml:space="preserve"> </w:instrText>
+      </w:r>
+      <w:proofErr w:type="gramStart"/>
+      <w:r>
+        <w:instrText>TC  "</w:instrText>
+      </w:r>
+      <w:bookmarkStart w:id="74" w:name="_Toc114593429"/>
+      <w:proofErr w:type="gramEnd"/>
       <w:r>
         <w:instrText>3.4.1.</w:instrText>
       </w:r>
@@ -21460,7 +22007,7 @@
         <w:tab/>
         <w:instrText>Instalación</w:instrText>
       </w:r>
-      <w:bookmarkEnd w:id="73"/>
+      <w:bookmarkEnd w:id="74"/>
       <w:r>
         <w:instrText xml:space="preserve">" \f c \l 4 </w:instrText>
       </w:r>
@@ -21496,7 +22043,21 @@
         <w:rPr>
           <w:highlight w:val="yellow"/>
         </w:rPr>
-        <w:t>¿¿¿¿¿ UN VGA??????</w:t>
+        <w:t>¿¿¿</w:t>
+      </w:r>
+      <w:proofErr w:type="gramStart"/>
+      <w:r>
+        <w:rPr>
+          <w:highlight w:val="yellow"/>
+        </w:rPr>
+        <w:t>¿¿ UN</w:t>
+      </w:r>
+      <w:proofErr w:type="gramEnd"/>
+      <w:r>
+        <w:rPr>
+          <w:highlight w:val="yellow"/>
+        </w:rPr>
+        <w:t xml:space="preserve"> VGA??????</w:t>
       </w:r>
       <w:r>
         <w:t xml:space="preserve"> y un </w:t>
@@ -21585,13 +22146,18 @@
         <w:fldChar w:fldCharType="begin"/>
       </w:r>
       <w:r>
-        <w:instrText xml:space="preserve"> TC  "</w:instrText>
-      </w:r>
-      <w:bookmarkStart w:id="74" w:name="_Toc114846336"/>
+        <w:instrText xml:space="preserve"> </w:instrText>
+      </w:r>
+      <w:proofErr w:type="gramStart"/>
+      <w:r>
+        <w:instrText>TC  "</w:instrText>
+      </w:r>
+      <w:bookmarkStart w:id="75" w:name="_Toc114846336"/>
+      <w:proofErr w:type="gramEnd"/>
       <w:r>
         <w:instrText>Figura 25. Conexionado AOI</w:instrText>
       </w:r>
-      <w:bookmarkEnd w:id="74"/>
+      <w:bookmarkEnd w:id="75"/>
       <w:r>
         <w:instrText xml:space="preserve">" \f i \l 1 </w:instrText>
       </w:r>
@@ -21634,9 +22200,14 @@
         <w:fldChar w:fldCharType="begin"/>
       </w:r>
       <w:r>
-        <w:instrText xml:space="preserve"> TC  "</w:instrText>
-      </w:r>
-      <w:bookmarkStart w:id="75" w:name="_Toc114593430"/>
+        <w:instrText xml:space="preserve"> </w:instrText>
+      </w:r>
+      <w:proofErr w:type="gramStart"/>
+      <w:r>
+        <w:instrText>TC  "</w:instrText>
+      </w:r>
+      <w:bookmarkStart w:id="76" w:name="_Toc114593430"/>
+      <w:proofErr w:type="gramEnd"/>
       <w:r>
         <w:instrText>3.4.2.</w:instrText>
       </w:r>
@@ -21644,7 +22215,7 @@
         <w:tab/>
         <w:instrText>Programación</w:instrText>
       </w:r>
-      <w:bookmarkEnd w:id="75"/>
+      <w:bookmarkEnd w:id="76"/>
       <w:r>
         <w:instrText xml:space="preserve">" \f c \l 4 </w:instrText>
       </w:r>
@@ -21761,9 +22332,14 @@
         <w:fldChar w:fldCharType="begin"/>
       </w:r>
       <w:r>
-        <w:instrText xml:space="preserve"> TC  "</w:instrText>
-      </w:r>
-      <w:bookmarkStart w:id="76" w:name="_Toc114846337"/>
+        <w:instrText xml:space="preserve"> </w:instrText>
+      </w:r>
+      <w:proofErr w:type="gramStart"/>
+      <w:r>
+        <w:instrText>TC  "</w:instrText>
+      </w:r>
+      <w:bookmarkStart w:id="77" w:name="_Toc114846337"/>
+      <w:proofErr w:type="gramEnd"/>
       <w:r>
         <w:instrText>Figura 2</w:instrText>
       </w:r>
@@ -21773,7 +22349,7 @@
       <w:r>
         <w:instrText>. Disposición de las luces</w:instrText>
       </w:r>
-      <w:bookmarkEnd w:id="76"/>
+      <w:bookmarkEnd w:id="77"/>
       <w:r>
         <w:instrText xml:space="preserve">" \f i \l 1 </w:instrText>
       </w:r>
@@ -21983,9 +22559,14 @@
         <w:fldChar w:fldCharType="begin"/>
       </w:r>
       <w:r>
-        <w:instrText xml:space="preserve"> TC  "</w:instrText>
-      </w:r>
-      <w:bookmarkStart w:id="77" w:name="_Toc114846338"/>
+        <w:instrText xml:space="preserve"> </w:instrText>
+      </w:r>
+      <w:proofErr w:type="gramStart"/>
+      <w:r>
+        <w:instrText>TC  "</w:instrText>
+      </w:r>
+      <w:bookmarkStart w:id="78" w:name="_Toc114846338"/>
+      <w:proofErr w:type="gramEnd"/>
       <w:r>
         <w:instrText>Figura 2</w:instrText>
       </w:r>
@@ -21995,7 +22576,7 @@
       <w:r>
         <w:instrText>. Software AOI</w:instrText>
       </w:r>
-      <w:bookmarkEnd w:id="77"/>
+      <w:bookmarkEnd w:id="78"/>
       <w:r>
         <w:instrText xml:space="preserve">" \f i \l 1 </w:instrText>
       </w:r>
@@ -22199,10 +22780,12 @@
         <w:t xml:space="preserve"> una vez hecho esto se hace doble </w:t>
       </w:r>
       <w:proofErr w:type="spellStart"/>
+      <w:proofErr w:type="gramStart"/>
       <w:r>
         <w:t>click</w:t>
       </w:r>
       <w:proofErr w:type="spellEnd"/>
+      <w:proofErr w:type="gramEnd"/>
       <w:r>
         <w:t xml:space="preserve"> encima del recuadro creado para configurar las luces de detección, en este caso se comprueba que se detecta mejor el </w:t>
       </w:r>
@@ -22399,10 +22982,12 @@
         <w:t xml:space="preserve">, haciendo </w:t>
       </w:r>
       <w:proofErr w:type="spellStart"/>
+      <w:proofErr w:type="gramStart"/>
       <w:r>
         <w:t>click</w:t>
       </w:r>
       <w:proofErr w:type="spellEnd"/>
+      <w:proofErr w:type="gramEnd"/>
       <w:r>
         <w:t xml:space="preserve"> en el botón de </w:t>
       </w:r>
@@ -22533,9 +23118,14 @@
         <w:fldChar w:fldCharType="begin"/>
       </w:r>
       <w:r>
-        <w:instrText xml:space="preserve"> TC  "</w:instrText>
-      </w:r>
-      <w:bookmarkStart w:id="78" w:name="_Toc114846339"/>
+        <w:instrText xml:space="preserve"> </w:instrText>
+      </w:r>
+      <w:proofErr w:type="gramStart"/>
+      <w:r>
+        <w:instrText>TC  "</w:instrText>
+      </w:r>
+      <w:bookmarkStart w:id="79" w:name="_Toc114846339"/>
+      <w:proofErr w:type="gramEnd"/>
       <w:r>
         <w:instrText>Figura 3</w:instrText>
       </w:r>
@@ -22557,7 +23147,7 @@
       <w:r>
         <w:instrText>List</w:instrText>
       </w:r>
-      <w:bookmarkEnd w:id="78"/>
+      <w:bookmarkEnd w:id="79"/>
       <w:proofErr w:type="spellEnd"/>
       <w:r>
         <w:instrText xml:space="preserve">" \f </w:instrText>
@@ -22926,9 +23516,14 @@
         <w:fldChar w:fldCharType="begin"/>
       </w:r>
       <w:r>
-        <w:instrText xml:space="preserve"> TC  "</w:instrText>
-      </w:r>
-      <w:bookmarkStart w:id="79" w:name="_Toc114846340"/>
+        <w:instrText xml:space="preserve"> </w:instrText>
+      </w:r>
+      <w:proofErr w:type="gramStart"/>
+      <w:r>
+        <w:instrText>TC  "</w:instrText>
+      </w:r>
+      <w:bookmarkStart w:id="80" w:name="_Toc114846340"/>
+      <w:proofErr w:type="gramEnd"/>
       <w:r>
         <w:instrText>Figura 3</w:instrText>
       </w:r>
@@ -22944,7 +23539,7 @@
       <w:r>
         <w:instrText>oldadura</w:instrText>
       </w:r>
-      <w:bookmarkEnd w:id="79"/>
+      <w:bookmarkEnd w:id="80"/>
       <w:r>
         <w:instrText xml:space="preserve">" \f i \l 1 </w:instrText>
       </w:r>
@@ -23122,9 +23717,14 @@
         <w:fldChar w:fldCharType="begin"/>
       </w:r>
       <w:r>
-        <w:instrText xml:space="preserve"> TC  "</w:instrText>
-      </w:r>
-      <w:bookmarkStart w:id="80" w:name="_Toc114846341"/>
+        <w:instrText xml:space="preserve"> </w:instrText>
+      </w:r>
+      <w:proofErr w:type="gramStart"/>
+      <w:r>
+        <w:instrText>TC  "</w:instrText>
+      </w:r>
+      <w:bookmarkStart w:id="81" w:name="_Toc114846341"/>
+      <w:proofErr w:type="gramEnd"/>
       <w:r>
         <w:instrText>Figura 3</w:instrText>
       </w:r>
@@ -23134,7 +23734,7 @@
       <w:r>
         <w:instrText>. Histograma Completo</w:instrText>
       </w:r>
-      <w:bookmarkEnd w:id="80"/>
+      <w:bookmarkEnd w:id="81"/>
       <w:r>
         <w:instrText xml:space="preserve">" \f i \l 1 </w:instrText>
       </w:r>
@@ -23204,17 +23804,26 @@
           <w:sz w:val="96"/>
           <w:szCs w:val="96"/>
         </w:rPr>
-        <w:instrText xml:space="preserve"> TC  "</w:instrText>
-      </w:r>
-      <w:bookmarkStart w:id="81" w:name="_Toc114593431"/>
+        <w:instrText xml:space="preserve"> </w:instrText>
+      </w:r>
+      <w:proofErr w:type="gramStart"/>
       <w:r>
         <w:rPr>
           <w:sz w:val="96"/>
           <w:szCs w:val="96"/>
         </w:rPr>
+        <w:instrText>TC  "</w:instrText>
+      </w:r>
+      <w:bookmarkStart w:id="82" w:name="_Toc114593431"/>
+      <w:proofErr w:type="gramEnd"/>
+      <w:r>
+        <w:rPr>
+          <w:sz w:val="96"/>
+          <w:szCs w:val="96"/>
+        </w:rPr>
         <w:instrText>Capítulo 4. Puesta en Marcha</w:instrText>
       </w:r>
-      <w:bookmarkEnd w:id="81"/>
+      <w:bookmarkEnd w:id="82"/>
       <w:r>
         <w:rPr>
           <w:sz w:val="96"/>
@@ -23271,9 +23880,14 @@
         <w:fldChar w:fldCharType="begin"/>
       </w:r>
       <w:r>
-        <w:instrText xml:space="preserve"> TC  "</w:instrText>
-      </w:r>
-      <w:bookmarkStart w:id="82" w:name="_Toc114593432"/>
+        <w:instrText xml:space="preserve"> </w:instrText>
+      </w:r>
+      <w:proofErr w:type="gramStart"/>
+      <w:r>
+        <w:instrText>TC  "</w:instrText>
+      </w:r>
+      <w:bookmarkStart w:id="83" w:name="_Toc114593432"/>
+      <w:proofErr w:type="gramEnd"/>
       <w:r>
         <w:instrText>4.</w:instrText>
       </w:r>
@@ -23281,7 +23895,7 @@
         <w:tab/>
         <w:instrText>Puesta en Marcha</w:instrText>
       </w:r>
-      <w:bookmarkEnd w:id="82"/>
+      <w:bookmarkEnd w:id="83"/>
       <w:r>
         <w:instrText xml:space="preserve">" \f c \l 2 </w:instrText>
       </w:r>
@@ -23515,7 +24129,15 @@
         <w:ind w:firstLine="384"/>
       </w:pPr>
       <w:r>
-        <w:t>Los últimos dos documentos son el Control Plan que es un registro que tiene que hacer el operario de fallos o problemas que ha tenido el a la hora de producir. Y por último, el documento general de validación, donde se recogen especificaciones necesarias de la línea para la validación de esta.</w:t>
+        <w:t xml:space="preserve">Los últimos dos documentos son el Control Plan que es un registro que tiene que hacer el operario de fallos o problemas que ha tenido el a la hora de producir. </w:t>
+      </w:r>
+      <w:proofErr w:type="gramStart"/>
+      <w:r>
+        <w:t>Y</w:t>
+      </w:r>
+      <w:proofErr w:type="gramEnd"/>
+      <w:r>
+        <w:t xml:space="preserve"> por último, el documento general de validación, donde se recogen especificaciones necesarias de la línea para la validación de esta.</w:t>
       </w:r>
     </w:p>
     <w:p>
@@ -23543,9 +24165,14 @@
         <w:fldChar w:fldCharType="begin"/>
       </w:r>
       <w:r>
-        <w:instrText xml:space="preserve"> TC  "</w:instrText>
-      </w:r>
-      <w:bookmarkStart w:id="83" w:name="_Toc114593433"/>
+        <w:instrText xml:space="preserve"> </w:instrText>
+      </w:r>
+      <w:proofErr w:type="gramStart"/>
+      <w:r>
+        <w:instrText>TC  "</w:instrText>
+      </w:r>
+      <w:bookmarkStart w:id="84" w:name="_Toc114593433"/>
+      <w:proofErr w:type="gramEnd"/>
       <w:r>
         <w:instrText>4.1.</w:instrText>
       </w:r>
@@ -23557,7 +24184,7 @@
       <w:r>
         <w:instrText>Sample</w:instrText>
       </w:r>
-      <w:bookmarkEnd w:id="83"/>
+      <w:bookmarkEnd w:id="84"/>
       <w:proofErr w:type="spellEnd"/>
       <w:r>
         <w:instrText xml:space="preserve">" \f c \l 3 </w:instrText>
@@ -23734,9 +24361,14 @@
         <w:fldChar w:fldCharType="begin"/>
       </w:r>
       <w:r>
-        <w:instrText xml:space="preserve"> TC  "</w:instrText>
-      </w:r>
-      <w:bookmarkStart w:id="84" w:name="_Toc114593434"/>
+        <w:instrText xml:space="preserve"> </w:instrText>
+      </w:r>
+      <w:proofErr w:type="gramStart"/>
+      <w:r>
+        <w:instrText>TC  "</w:instrText>
+      </w:r>
+      <w:bookmarkStart w:id="85" w:name="_Toc114593434"/>
+      <w:proofErr w:type="gramEnd"/>
       <w:r>
         <w:instrText>4.2.</w:instrText>
       </w:r>
@@ -23755,7 +24387,7 @@
       <w:r>
         <w:instrText>Instruction</w:instrText>
       </w:r>
-      <w:bookmarkEnd w:id="84"/>
+      <w:bookmarkEnd w:id="85"/>
       <w:proofErr w:type="spellEnd"/>
       <w:r>
         <w:instrText xml:space="preserve">" \f c \l 3 </w:instrText>
@@ -23846,9 +24478,14 @@
         <w:fldChar w:fldCharType="begin"/>
       </w:r>
       <w:r>
-        <w:instrText xml:space="preserve"> TC  "</w:instrText>
-      </w:r>
-      <w:bookmarkStart w:id="85" w:name="_Toc114593435"/>
+        <w:instrText xml:space="preserve"> </w:instrText>
+      </w:r>
+      <w:proofErr w:type="gramStart"/>
+      <w:r>
+        <w:instrText>TC  "</w:instrText>
+      </w:r>
+      <w:bookmarkStart w:id="86" w:name="_Toc114593435"/>
+      <w:proofErr w:type="gramEnd"/>
       <w:r>
         <w:instrText>4.3.</w:instrText>
       </w:r>
@@ -23875,7 +24512,7 @@
       <w:r>
         <w:instrText>List</w:instrText>
       </w:r>
-      <w:bookmarkEnd w:id="85"/>
+      <w:bookmarkEnd w:id="86"/>
       <w:proofErr w:type="spellEnd"/>
       <w:r>
         <w:instrText xml:space="preserve">" \f c \l 3 </w:instrText>
@@ -23940,9 +24577,14 @@
         <w:fldChar w:fldCharType="begin"/>
       </w:r>
       <w:r>
-        <w:instrText xml:space="preserve"> TC  "</w:instrText>
-      </w:r>
-      <w:bookmarkStart w:id="86" w:name="_Toc114593436"/>
+        <w:instrText xml:space="preserve"> </w:instrText>
+      </w:r>
+      <w:proofErr w:type="gramStart"/>
+      <w:r>
+        <w:instrText>TC  "</w:instrText>
+      </w:r>
+      <w:bookmarkStart w:id="87" w:name="_Toc114593436"/>
+      <w:proofErr w:type="gramEnd"/>
       <w:r>
         <w:instrText>4.4.</w:instrText>
       </w:r>
@@ -23950,7 +24592,7 @@
         <w:tab/>
         <w:instrText>Flow Chart</w:instrText>
       </w:r>
-      <w:bookmarkEnd w:id="86"/>
+      <w:bookmarkEnd w:id="87"/>
       <w:r>
         <w:instrText xml:space="preserve">" \f c \l 3 </w:instrText>
       </w:r>
@@ -24100,9 +24742,14 @@
         <w:fldChar w:fldCharType="begin"/>
       </w:r>
       <w:r>
-        <w:instrText xml:space="preserve"> TC  "</w:instrText>
-      </w:r>
-      <w:bookmarkStart w:id="87" w:name="_Toc114593437"/>
+        <w:instrText xml:space="preserve"> </w:instrText>
+      </w:r>
+      <w:proofErr w:type="gramStart"/>
+      <w:r>
+        <w:instrText>TC  "</w:instrText>
+      </w:r>
+      <w:bookmarkStart w:id="88" w:name="_Toc114593437"/>
+      <w:proofErr w:type="gramEnd"/>
       <w:r>
         <w:instrText>4.5.</w:instrText>
       </w:r>
@@ -24110,7 +24757,7 @@
         <w:tab/>
         <w:instrText>PFMA</w:instrText>
       </w:r>
-      <w:bookmarkEnd w:id="87"/>
+      <w:bookmarkEnd w:id="88"/>
       <w:r>
         <w:instrText xml:space="preserve">" \f c \l 3 </w:instrText>
       </w:r>
@@ -24352,9 +24999,14 @@
         <w:fldChar w:fldCharType="begin"/>
       </w:r>
       <w:r>
-        <w:instrText xml:space="preserve"> TC  "</w:instrText>
-      </w:r>
-      <w:bookmarkStart w:id="88" w:name="_Toc114593438"/>
+        <w:instrText xml:space="preserve"> </w:instrText>
+      </w:r>
+      <w:proofErr w:type="gramStart"/>
+      <w:r>
+        <w:instrText>TC  "</w:instrText>
+      </w:r>
+      <w:bookmarkStart w:id="89" w:name="_Toc114593438"/>
+      <w:proofErr w:type="gramEnd"/>
       <w:r>
         <w:instrText>4.6.</w:instrText>
       </w:r>
@@ -24362,7 +25014,7 @@
         <w:tab/>
         <w:instrText>Control Plan</w:instrText>
       </w:r>
-      <w:bookmarkEnd w:id="88"/>
+      <w:bookmarkEnd w:id="89"/>
       <w:r>
         <w:instrText xml:space="preserve">" \f c \l 3 </w:instrText>
       </w:r>
@@ -24402,9 +25054,14 @@
         <w:fldChar w:fldCharType="begin"/>
       </w:r>
       <w:r>
-        <w:instrText xml:space="preserve"> TC  "</w:instrText>
-      </w:r>
-      <w:bookmarkStart w:id="89" w:name="_Toc114593439"/>
+        <w:instrText xml:space="preserve"> </w:instrText>
+      </w:r>
+      <w:proofErr w:type="gramStart"/>
+      <w:r>
+        <w:instrText>TC  "</w:instrText>
+      </w:r>
+      <w:bookmarkStart w:id="90" w:name="_Toc114593439"/>
+      <w:proofErr w:type="gramEnd"/>
       <w:r>
         <w:instrText>4.7.</w:instrText>
       </w:r>
@@ -24412,7 +25069,7 @@
         <w:tab/>
         <w:instrText>Documento de validación</w:instrText>
       </w:r>
-      <w:bookmarkEnd w:id="89"/>
+      <w:bookmarkEnd w:id="90"/>
       <w:r>
         <w:instrText xml:space="preserve">" \f c \l 3 </w:instrText>
       </w:r>
@@ -24524,17 +25181,26 @@
           <w:sz w:val="96"/>
           <w:szCs w:val="96"/>
         </w:rPr>
-        <w:instrText xml:space="preserve"> TC  "</w:instrText>
-      </w:r>
-      <w:bookmarkStart w:id="90" w:name="_Toc114593440"/>
+        <w:instrText xml:space="preserve"> </w:instrText>
+      </w:r>
+      <w:proofErr w:type="gramStart"/>
       <w:r>
         <w:rPr>
           <w:sz w:val="96"/>
           <w:szCs w:val="96"/>
         </w:rPr>
+        <w:instrText>TC  "</w:instrText>
+      </w:r>
+      <w:bookmarkStart w:id="91" w:name="_Toc114593440"/>
+      <w:proofErr w:type="gramEnd"/>
+      <w:r>
+        <w:rPr>
+          <w:sz w:val="96"/>
+          <w:szCs w:val="96"/>
+        </w:rPr>
         <w:instrText>Capítulo 5. Conclusiones</w:instrText>
       </w:r>
-      <w:bookmarkEnd w:id="90"/>
+      <w:bookmarkEnd w:id="91"/>
       <w:r>
         <w:rPr>
           <w:sz w:val="96"/>
@@ -24587,9 +25253,14 @@
         <w:fldChar w:fldCharType="begin"/>
       </w:r>
       <w:r>
-        <w:instrText xml:space="preserve"> TC  "</w:instrText>
-      </w:r>
-      <w:bookmarkStart w:id="91" w:name="_Toc114593441"/>
+        <w:instrText xml:space="preserve"> </w:instrText>
+      </w:r>
+      <w:proofErr w:type="gramStart"/>
+      <w:r>
+        <w:instrText>TC  "</w:instrText>
+      </w:r>
+      <w:bookmarkStart w:id="92" w:name="_Toc114593441"/>
+      <w:proofErr w:type="gramEnd"/>
       <w:r>
         <w:instrText>5.1.</w:instrText>
       </w:r>
@@ -24597,7 +25268,7 @@
         <w:tab/>
         <w:instrText>Conclusiones sobre la evaluación económica</w:instrText>
       </w:r>
-      <w:bookmarkEnd w:id="91"/>
+      <w:bookmarkEnd w:id="92"/>
       <w:r>
         <w:instrText xml:space="preserve">" \f </w:instrText>
       </w:r>
@@ -24681,9 +25352,14 @@
         <w:fldChar w:fldCharType="begin"/>
       </w:r>
       <w:r>
-        <w:instrText xml:space="preserve"> TC  "</w:instrText>
-      </w:r>
-      <w:bookmarkStart w:id="92" w:name="_Toc114593442"/>
+        <w:instrText xml:space="preserve"> </w:instrText>
+      </w:r>
+      <w:proofErr w:type="gramStart"/>
+      <w:r>
+        <w:instrText>TC  "</w:instrText>
+      </w:r>
+      <w:bookmarkStart w:id="93" w:name="_Toc114593442"/>
+      <w:proofErr w:type="gramEnd"/>
       <w:r>
         <w:instrText>5.2.</w:instrText>
       </w:r>
@@ -24691,7 +25367,7 @@
         <w:tab/>
         <w:instrText>Conclusiones sobre la programación</w:instrText>
       </w:r>
-      <w:bookmarkEnd w:id="92"/>
+      <w:bookmarkEnd w:id="93"/>
       <w:r>
         <w:instrText xml:space="preserve">" \f c \l 3 </w:instrText>
       </w:r>
@@ -24799,7 +25475,15 @@
         <w:ind w:firstLine="360"/>
       </w:pPr>
       <w:r>
-        <w:t>Como conclusión final, puedo decir que la tarea de programación costo con el primer modelo de PCB, luego cuando se hicieron otros diseños, la programación fue realmente sencilla y rápida.</w:t>
+        <w:t xml:space="preserve">Como </w:t>
+      </w:r>
+      <w:proofErr w:type="gramStart"/>
+      <w:r>
+        <w:t>conclusión final</w:t>
+      </w:r>
+      <w:proofErr w:type="gramEnd"/>
+      <w:r>
+        <w:t>, puedo decir que la tarea de programación costo con el primer modelo de PCB, luego cuando se hicieron otros diseños, la programación fue realmente sencilla y rápida.</w:t>
       </w:r>
     </w:p>
     <w:p>
@@ -24822,9 +25506,14 @@
         <w:fldChar w:fldCharType="begin"/>
       </w:r>
       <w:r>
-        <w:instrText xml:space="preserve"> TC  "</w:instrText>
-      </w:r>
-      <w:bookmarkStart w:id="93" w:name="_Toc114593443"/>
+        <w:instrText xml:space="preserve"> </w:instrText>
+      </w:r>
+      <w:proofErr w:type="gramStart"/>
+      <w:r>
+        <w:instrText>TC  "</w:instrText>
+      </w:r>
+      <w:bookmarkStart w:id="94" w:name="_Toc114593443"/>
+      <w:proofErr w:type="gramEnd"/>
       <w:r>
         <w:instrText>5.3.</w:instrText>
       </w:r>
@@ -24832,7 +25521,7 @@
         <w:tab/>
         <w:instrText>Conclusiones sobre la producción</w:instrText>
       </w:r>
-      <w:bookmarkEnd w:id="93"/>
+      <w:bookmarkEnd w:id="94"/>
       <w:r>
         <w:instrText xml:space="preserve">" \f c \l 3 </w:instrText>
       </w:r>
@@ -24952,9 +25641,14 @@
         <w:fldChar w:fldCharType="begin"/>
       </w:r>
       <w:r>
-        <w:instrText xml:space="preserve"> TC  "</w:instrText>
-      </w:r>
-      <w:bookmarkStart w:id="94" w:name="_Toc114593444"/>
+        <w:instrText xml:space="preserve"> </w:instrText>
+      </w:r>
+      <w:proofErr w:type="gramStart"/>
+      <w:r>
+        <w:instrText>TC  "</w:instrText>
+      </w:r>
+      <w:bookmarkStart w:id="95" w:name="_Toc114593444"/>
+      <w:proofErr w:type="gramEnd"/>
       <w:r>
         <w:instrText>5.4.</w:instrText>
       </w:r>
@@ -24962,7 +25656,7 @@
         <w:tab/>
         <w:instrText>Conclusiones generales</w:instrText>
       </w:r>
-      <w:bookmarkEnd w:id="94"/>
+      <w:bookmarkEnd w:id="95"/>
       <w:r>
         <w:instrText xml:space="preserve">" \f c \l 3 </w:instrText>
       </w:r>
@@ -25065,17 +25759,26 @@
           <w:sz w:val="96"/>
           <w:szCs w:val="96"/>
         </w:rPr>
-        <w:instrText xml:space="preserve"> TC  "</w:instrText>
-      </w:r>
-      <w:bookmarkStart w:id="95" w:name="_Toc114593445"/>
+        <w:instrText xml:space="preserve"> </w:instrText>
+      </w:r>
+      <w:proofErr w:type="gramStart"/>
       <w:r>
         <w:rPr>
           <w:sz w:val="96"/>
           <w:szCs w:val="96"/>
         </w:rPr>
+        <w:instrText>TC  "</w:instrText>
+      </w:r>
+      <w:bookmarkStart w:id="96" w:name="_Toc114593445"/>
+      <w:proofErr w:type="gramEnd"/>
+      <w:r>
+        <w:rPr>
+          <w:sz w:val="96"/>
+          <w:szCs w:val="96"/>
+        </w:rPr>
         <w:instrText>Capítulo 6. Bibliografía</w:instrText>
       </w:r>
-      <w:bookmarkEnd w:id="95"/>
+      <w:bookmarkEnd w:id="96"/>
       <w:r>
         <w:rPr>
           <w:sz w:val="96"/>
@@ -25675,6 +26378,22 @@
       </w:r>
       <w:r>
         <w:t>METER TABLAS</w:t>
+      </w:r>
+    </w:p>
+  </w:comment>
+  <w:comment w:id="71" w:author="Francisco Luque" w:date="2022-10-03T15:21:00Z" w:initials="FL">
+    <w:p>
+      <w:pPr>
+        <w:pStyle w:val="Textocomentario"/>
+      </w:pPr>
+      <w:r>
+        <w:rPr>
+          <w:rStyle w:val="Refdecomentario"/>
+        </w:rPr>
+        <w:annotationRef/>
+      </w:r>
+      <w:r>
+        <w:t>PONER COERRECTAMENTE LA FIGURA DE LOS TERMINALES DE LA PROTOBORAD</w:t>
       </w:r>
     </w:p>
   </w:comment>
@@ -25698,6 +26417,7 @@
   <w15:commentEx w15:paraId="1542FFC8" w15:done="0"/>
   <w15:commentEx w15:paraId="78913FF4" w15:paraIdParent="1542FFC8" w15:done="0"/>
   <w15:commentEx w15:paraId="4CFC0465" w15:done="0"/>
+  <w15:commentEx w15:paraId="317A2005" w15:done="0"/>
 </w15:commentsEx>
 </file>
 
@@ -25718,6 +26438,7 @@
   <w16cex:commentExtensible w16cex:durableId="26D86AAA" w16cex:dateUtc="2022-09-23T15:26:00Z"/>
   <w16cex:commentExtensible w16cex:durableId="26D86AE9" w16cex:dateUtc="2022-09-23T15:27:00Z"/>
   <w16cex:commentExtensible w16cex:durableId="26D4977B" w16cex:dateUtc="2022-09-20T17:48:00Z"/>
+  <w16cex:commentExtensible w16cex:durableId="26E57C89" w16cex:dateUtc="2022-10-03T13:21:00Z"/>
 </w16cex:commentsExtensible>
 </file>
 
@@ -25738,6 +26459,7 @@
   <w16cid:commentId w16cid:paraId="1542FFC8" w16cid:durableId="26D86AAA"/>
   <w16cid:commentId w16cid:paraId="78913FF4" w16cid:durableId="26D86AE9"/>
   <w16cid:commentId w16cid:paraId="4CFC0465" w16cid:durableId="26D4977B"/>
+  <w16cid:commentId w16cid:paraId="317A2005" w16cid:durableId="26E57C89"/>
 </w16cid:commentsIds>
 </file>
 
@@ -28269,6 +28991,7 @@
   <w:style w:type="character" w:default="1" w:styleId="Fuentedeprrafopredeter">
     <w:name w:val="Default Paragraph Font"/>
     <w:uiPriority w:val="1"/>
+    <w:semiHidden/>
     <w:unhideWhenUsed/>
   </w:style>
   <w:style w:type="table" w:default="1" w:styleId="Tablanormal">

</xml_diff>

<commit_message>
añadido a la doc servo-varilla
</commit_message>
<xml_diff>
--- a/TFM.docx
+++ b/TFM.docx
@@ -1087,13 +1087,7 @@
         <w:jc w:val="both"/>
       </w:pPr>
       <w:r>
-        <w:t xml:space="preserve">La bobinadora se encarga de enfriar, moldear y bobinar un filamento de plástico ya </w:t>
-      </w:r>
-      <w:r>
-        <w:t>reciclado</w:t>
-      </w:r>
-      <w:r>
-        <w:t xml:space="preserve"> de espesor variable. Por lo tanto, hay que utilizar diferentes tecnologías con el fin de que el filamento sea apto para la impresión 3D.</w:t>
+        <w:t>La bobinadora se encarga de enfriar, moldear y bobinar un filamento de plástico ya reciclado de espesor variable. Por lo tanto, hay que utilizar diferentes tecnologías con el fin de que el filamento sea apto para la impresión 3D.</w:t>
       </w:r>
     </w:p>
     <w:p>
@@ -1101,19 +1095,7 @@
         <w:jc w:val="both"/>
       </w:pPr>
       <w:r>
-        <w:t xml:space="preserve">Un requerimiento importante es priorizar el uso de materiales reciclados para la </w:t>
-      </w:r>
-      <w:r>
-        <w:t>construcción</w:t>
-      </w:r>
-      <w:r>
-        <w:t xml:space="preserve"> de dicha máquina, evitando lo máximo posible su compra. Así se consigue demostrar que gracias al reciclaje esta tecnología está al alcance de todo el mundo, ya que las bobinadoras de filamento 3D existen en el </w:t>
-      </w:r>
-      <w:r>
-        <w:t>mercado,</w:t>
-      </w:r>
-      <w:r>
-        <w:t xml:space="preserve"> pero son demasiado costosas y no son accesibles para un uso doméstico</w:t>
+        <w:t>Un requerimiento importante es priorizar el uso de materiales reciclados para la construcción de dicha máquina, evitando lo máximo posible su compra. Así se consigue demostrar que gracias al reciclaje esta tecnología está al alcance de todo el mundo, ya que las bobinadoras de filamento 3D existen en el mercado, pero son demasiado costosas y no son accesibles para un uso doméstico</w:t>
       </w:r>
     </w:p>
     <w:p>
@@ -7360,21 +7342,7 @@
             <w:rStyle w:val="Hipervnculo"/>
             <w:noProof/>
           </w:rPr>
-          <w:t>Figura 20. Mecanismo de liberación de tensi</w:t>
-        </w:r>
-        <w:r>
-          <w:rPr>
-            <w:rStyle w:val="Hipervnculo"/>
-            <w:noProof/>
-          </w:rPr>
-          <w:t>ó</w:t>
-        </w:r>
-        <w:r>
-          <w:rPr>
-            <w:rStyle w:val="Hipervnculo"/>
-            <w:noProof/>
-          </w:rPr>
-          <w:t>n</w:t>
+          <w:t>Figura 20. Mecanismo de liberación de tensión</w:t>
         </w:r>
         <w:r>
           <w:rPr>
@@ -9205,6 +9173,7 @@
         </w:numPr>
       </w:pPr>
       <w:r>
+        <w:lastRenderedPageBreak/>
         <w:t>Segunda etapa</w:t>
       </w:r>
       <w:r>
@@ -9260,11 +9229,7 @@
         <w:t>En esta etapa se pretende controlar el espesor del filamento cuando este se encuentre a temperatura de cristal.</w:t>
       </w:r>
       <w:r>
-        <w:t xml:space="preserve"> Existen varias posibilidades, y se van a analizar dos posibles soluciones. </w:t>
-      </w:r>
-      <w:r>
-        <w:lastRenderedPageBreak/>
-        <w:t xml:space="preserve">Ambas soluciones se basan en controlar la tensión del filamento. Al variar la tensión del filamento, se puede variar el espesor. </w:t>
+        <w:t xml:space="preserve"> Existen varias posibilidades, y se van a analizar dos posibles soluciones. Ambas soluciones se basan en controlar la tensión del filamento. Al variar la tensión del filamento, se puede variar el espesor. </w:t>
       </w:r>
     </w:p>
     <w:p>
@@ -9700,10 +9665,7 @@
         <w:jc w:val="both"/>
       </w:pPr>
       <w:r>
-        <w:t xml:space="preserve">El sistema no lineal de control de espesor </w:t>
-      </w:r>
-      <w:r>
-        <w:t xml:space="preserve">se usa para el control de espesor en láminas de acero. </w:t>
+        <w:t xml:space="preserve">El sistema no lineal de control de espesor se usa para el control de espesor en láminas de acero. </w:t>
       </w:r>
       <w:r>
         <w:t xml:space="preserve">Un sensor preciso toma la medida del </w:t>
@@ -10062,7 +10024,11 @@
         <w:t>Esta es una solución simple y barata de realizar. Debido a su bajo costo en materiales y a la eficacia que puede llegar a tener.</w:t>
       </w:r>
       <w:r>
-        <w:t xml:space="preserve"> Para realizar este modelo se ha partido de un modelo funcional realizado por </w:t>
+        <w:t xml:space="preserve"> Para realizar este modelo se ha partido de un modelo funcional </w:t>
+      </w:r>
+      <w:r>
+        <w:lastRenderedPageBreak/>
+        <w:t xml:space="preserve">realizado por </w:t>
       </w:r>
       <w:r>
         <w:t xml:space="preserve">Thomas </w:t>
@@ -10091,7 +10057,6 @@
         </w:rPr>
         <w:t>(</w:t>
       </w:r>
-      <w:proofErr w:type="spellStart"/>
       <w:r>
         <w:rPr>
           <w:rFonts w:ascii="Calibri" w:hAnsi="Calibri" w:cs="Calibri"/>
@@ -10099,109 +10064,8 @@
           <w:iCs/>
           <w:szCs w:val="24"/>
         </w:rPr>
-        <w:t>Welcome</w:t>
-      </w:r>
-      <w:proofErr w:type="spellEnd"/>
-      <w:r>
-        <w:rPr>
-          <w:rFonts w:ascii="Calibri" w:hAnsi="Calibri" w:cs="Calibri"/>
-          <w:i/>
-          <w:iCs/>
-          <w:szCs w:val="24"/>
-        </w:rPr>
-        <w:t xml:space="preserve"> </w:t>
-      </w:r>
-      <w:proofErr w:type="spellStart"/>
-      <w:r>
-        <w:rPr>
-          <w:rFonts w:ascii="Calibri" w:hAnsi="Calibri" w:cs="Calibri"/>
-          <w:i/>
-          <w:iCs/>
-          <w:szCs w:val="24"/>
-        </w:rPr>
-        <w:t>to</w:t>
-      </w:r>
-      <w:proofErr w:type="spellEnd"/>
-      <w:r>
-        <w:rPr>
-          <w:rFonts w:ascii="Calibri" w:hAnsi="Calibri" w:cs="Calibri"/>
-          <w:i/>
-          <w:iCs/>
-          <w:szCs w:val="24"/>
-        </w:rPr>
-        <w:t xml:space="preserve"> </w:t>
-      </w:r>
-      <w:proofErr w:type="spellStart"/>
-      <w:r>
-        <w:rPr>
-          <w:rFonts w:ascii="Calibri" w:hAnsi="Calibri" w:cs="Calibri"/>
-          <w:i/>
-          <w:iCs/>
-          <w:szCs w:val="24"/>
-        </w:rPr>
-        <w:t>InFiDEL’s</w:t>
-      </w:r>
-      <w:proofErr w:type="spellEnd"/>
-      <w:r>
-        <w:rPr>
-          <w:rFonts w:ascii="Calibri" w:hAnsi="Calibri" w:cs="Calibri"/>
-          <w:i/>
-          <w:iCs/>
-          <w:szCs w:val="24"/>
-        </w:rPr>
-        <w:t xml:space="preserve"> </w:t>
-      </w:r>
-      <w:proofErr w:type="spellStart"/>
-      <w:r>
-        <w:rPr>
-          <w:rFonts w:ascii="Calibri" w:hAnsi="Calibri" w:cs="Calibri"/>
-          <w:i/>
-          <w:iCs/>
-          <w:szCs w:val="24"/>
-        </w:rPr>
-        <w:t>documentation</w:t>
-      </w:r>
-      <w:proofErr w:type="spellEnd"/>
-      <w:r>
-        <w:rPr>
-          <w:rFonts w:ascii="Calibri" w:hAnsi="Calibri" w:cs="Calibri"/>
-          <w:i/>
-          <w:iCs/>
-          <w:szCs w:val="24"/>
-        </w:rPr>
-        <w:t xml:space="preserve">! — </w:t>
-      </w:r>
-      <w:proofErr w:type="spellStart"/>
-      <w:r>
-        <w:rPr>
-          <w:rFonts w:ascii="Calibri" w:hAnsi="Calibri" w:cs="Calibri"/>
-          <w:i/>
-          <w:iCs/>
-          <w:szCs w:val="24"/>
-        </w:rPr>
-        <w:t>InFiDEL</w:t>
-      </w:r>
-      <w:proofErr w:type="spellEnd"/>
-      <w:r>
-        <w:rPr>
-          <w:rFonts w:ascii="Calibri" w:hAnsi="Calibri" w:cs="Calibri"/>
-          <w:i/>
-          <w:iCs/>
-          <w:szCs w:val="24"/>
-        </w:rPr>
-        <w:t xml:space="preserve"> &lt;&gt; </w:t>
-      </w:r>
-      <w:proofErr w:type="spellStart"/>
-      <w:r>
-        <w:rPr>
-          <w:rFonts w:ascii="Calibri" w:hAnsi="Calibri" w:cs="Calibri"/>
-          <w:i/>
-          <w:iCs/>
-          <w:szCs w:val="24"/>
-        </w:rPr>
-        <w:t>documentation</w:t>
-      </w:r>
-      <w:proofErr w:type="spellEnd"/>
+        <w:t>Welcome to InFiDEL’s documentation! — InFiDEL &lt;&gt; documentation</w:t>
+      </w:r>
       <w:r>
         <w:rPr>
           <w:rFonts w:ascii="Calibri" w:hAnsi="Calibri" w:cs="Calibri"/>
@@ -11200,9 +11064,6 @@
       </w:r>
       <w:r>
         <w:fldChar w:fldCharType="end"/>
-      </w:r>
-      <w:r>
-        <w:t xml:space="preserve"> </w:t>
       </w:r>
       <w:r>
         <w:t>Figura 11. Soporte de rodamiento en el pivote de rotación.</w:t>
@@ -13900,7 +13761,6 @@
         </w:numPr>
       </w:pPr>
       <w:r>
-        <w:lastRenderedPageBreak/>
         <w:t>Lista materiales segunda etapa</w:t>
       </w:r>
       <w:r>
@@ -15172,17 +15032,7 @@
                 <w:color w:val="000000"/>
                 <w:lang w:eastAsia="es-ES"/>
               </w:rPr>
-              <w:t>sujeción</w:t>
-            </w:r>
-            <w:r>
-              <w:rPr>
-                <w:rFonts w:ascii="Calibri" w:eastAsia="Times New Roman" w:hAnsi="Calibri" w:cs="Calibri"/>
-                <w:b/>
-                <w:bCs/>
-                <w:color w:val="000000"/>
-                <w:lang w:eastAsia="es-ES"/>
-              </w:rPr>
-              <w:t xml:space="preserve"> motor paso a paso</w:t>
+              <w:t>sujeción motor paso a paso</w:t>
             </w:r>
           </w:p>
         </w:tc>
@@ -15825,17 +15675,7 @@
                 <w:color w:val="000000"/>
                 <w:lang w:eastAsia="es-ES"/>
               </w:rPr>
-              <w:t>Guía</w:t>
-            </w:r>
-            <w:r>
-              <w:rPr>
-                <w:rFonts w:ascii="Calibri" w:eastAsia="Times New Roman" w:hAnsi="Calibri" w:cs="Calibri"/>
-                <w:b/>
-                <w:bCs/>
-                <w:color w:val="000000"/>
-                <w:lang w:eastAsia="es-ES"/>
-              </w:rPr>
-              <w:t xml:space="preserve"> rodamiento</w:t>
+              <w:t>Guía rodamiento</w:t>
             </w:r>
           </w:p>
         </w:tc>
@@ -16468,7 +16308,6 @@
             <w:shd w:val="clear" w:color="000000" w:fill="C6E0B4"/>
             <w:noWrap/>
             <w:vAlign w:val="center"/>
-            <w:hideMark/>
           </w:tcPr>
           <w:p>
             <w:pPr>
@@ -16490,7 +16329,7 @@
                 <w:color w:val="000000"/>
                 <w:lang w:eastAsia="es-ES"/>
               </w:rPr>
-              <w:t>Sensor espesor</w:t>
+              <w:t>Extensión servo-varilla</w:t>
             </w:r>
           </w:p>
         </w:tc>
@@ -16506,7 +16345,6 @@
             <w:shd w:val="clear" w:color="000000" w:fill="C6E0B4"/>
             <w:noWrap/>
             <w:vAlign w:val="center"/>
-            <w:hideMark/>
           </w:tcPr>
           <w:p>
             <w:pPr>
@@ -16543,12 +16381,12 @@
             </w:tcBorders>
             <w:shd w:val="clear" w:color="000000" w:fill="C6E0B4"/>
             <w:noWrap/>
-            <w:vAlign w:val="bottom"/>
-            <w:hideMark/>
+            <w:vAlign w:val="center"/>
           </w:tcPr>
           <w:p>
             <w:pPr>
               <w:spacing w:after="0" w:line="240" w:lineRule="auto"/>
+              <w:jc w:val="center"/>
               <w:rPr>
                 <w:rFonts w:ascii="Calibri" w:eastAsia="Times New Roman" w:hAnsi="Calibri" w:cs="Calibri"/>
                 <w:b/>
@@ -16557,16 +16395,6 @@
                 <w:lang w:eastAsia="es-ES"/>
               </w:rPr>
             </w:pPr>
-            <w:r>
-              <w:rPr>
-                <w:rFonts w:ascii="Calibri" w:eastAsia="Times New Roman" w:hAnsi="Calibri" w:cs="Calibri"/>
-                <w:b/>
-                <w:bCs/>
-                <w:color w:val="000000"/>
-                <w:lang w:eastAsia="es-ES"/>
-              </w:rPr>
-              <w:t> </w:t>
-            </w:r>
           </w:p>
         </w:tc>
         <w:tc>
@@ -16581,7 +16409,6 @@
             <w:shd w:val="clear" w:color="000000" w:fill="C6E0B4"/>
             <w:noWrap/>
             <w:vAlign w:val="center"/>
-            <w:hideMark/>
           </w:tcPr>
           <w:p>
             <w:pPr>
@@ -16603,7 +16430,7 @@
                 <w:color w:val="000000"/>
                 <w:lang w:eastAsia="es-ES"/>
               </w:rPr>
-              <w:t>PETG</w:t>
+              <w:t>PLA</w:t>
             </w:r>
           </w:p>
         </w:tc>
@@ -16619,7 +16446,6 @@
             <w:shd w:val="clear" w:color="000000" w:fill="C6E0B4"/>
             <w:noWrap/>
             <w:vAlign w:val="center"/>
-            <w:hideMark/>
           </w:tcPr>
           <w:p>
             <w:pPr>
@@ -16684,7 +16510,7 @@
                 <w:color w:val="000000"/>
                 <w:lang w:eastAsia="es-ES"/>
               </w:rPr>
-              <w:t>Soporte sensor espesor</w:t>
+              <w:t>Sensor espesor</w:t>
             </w:r>
           </w:p>
         </w:tc>
@@ -16737,13 +16563,12 @@
             </w:tcBorders>
             <w:shd w:val="clear" w:color="000000" w:fill="C6E0B4"/>
             <w:noWrap/>
-            <w:vAlign w:val="center"/>
+            <w:vAlign w:val="bottom"/>
             <w:hideMark/>
           </w:tcPr>
           <w:p>
             <w:pPr>
               <w:spacing w:after="0" w:line="240" w:lineRule="auto"/>
-              <w:jc w:val="center"/>
               <w:rPr>
                 <w:rFonts w:ascii="Calibri" w:eastAsia="Times New Roman" w:hAnsi="Calibri" w:cs="Calibri"/>
                 <w:b/>
@@ -16879,6 +16704,201 @@
                 <w:color w:val="000000"/>
                 <w:lang w:eastAsia="es-ES"/>
               </w:rPr>
+              <w:t>Soporte sensor espesor</w:t>
+            </w:r>
+          </w:p>
+        </w:tc>
+        <w:tc>
+          <w:tcPr>
+            <w:tcW w:w="2120" w:type="dxa"/>
+            <w:tcBorders>
+              <w:top w:val="nil"/>
+              <w:left w:val="nil"/>
+              <w:bottom w:val="nil"/>
+              <w:right w:val="nil"/>
+            </w:tcBorders>
+            <w:shd w:val="clear" w:color="000000" w:fill="C6E0B4"/>
+            <w:noWrap/>
+            <w:vAlign w:val="center"/>
+            <w:hideMark/>
+          </w:tcPr>
+          <w:p>
+            <w:pPr>
+              <w:spacing w:after="0" w:line="240" w:lineRule="auto"/>
+              <w:jc w:val="center"/>
+              <w:rPr>
+                <w:rFonts w:ascii="Calibri" w:eastAsia="Times New Roman" w:hAnsi="Calibri" w:cs="Calibri"/>
+                <w:b/>
+                <w:bCs/>
+                <w:color w:val="000000"/>
+                <w:lang w:eastAsia="es-ES"/>
+              </w:rPr>
+            </w:pPr>
+            <w:r>
+              <w:rPr>
+                <w:rFonts w:ascii="Calibri" w:eastAsia="Times New Roman" w:hAnsi="Calibri" w:cs="Calibri"/>
+                <w:b/>
+                <w:bCs/>
+                <w:color w:val="000000"/>
+                <w:lang w:eastAsia="es-ES"/>
+              </w:rPr>
+              <w:t>1</w:t>
+            </w:r>
+          </w:p>
+        </w:tc>
+        <w:tc>
+          <w:tcPr>
+            <w:tcW w:w="1740" w:type="dxa"/>
+            <w:tcBorders>
+              <w:top w:val="nil"/>
+              <w:left w:val="nil"/>
+              <w:bottom w:val="nil"/>
+              <w:right w:val="nil"/>
+            </w:tcBorders>
+            <w:shd w:val="clear" w:color="000000" w:fill="C6E0B4"/>
+            <w:noWrap/>
+            <w:vAlign w:val="center"/>
+            <w:hideMark/>
+          </w:tcPr>
+          <w:p>
+            <w:pPr>
+              <w:spacing w:after="0" w:line="240" w:lineRule="auto"/>
+              <w:jc w:val="center"/>
+              <w:rPr>
+                <w:rFonts w:ascii="Calibri" w:eastAsia="Times New Roman" w:hAnsi="Calibri" w:cs="Calibri"/>
+                <w:b/>
+                <w:bCs/>
+                <w:color w:val="000000"/>
+                <w:lang w:eastAsia="es-ES"/>
+              </w:rPr>
+            </w:pPr>
+            <w:r>
+              <w:rPr>
+                <w:rFonts w:ascii="Calibri" w:eastAsia="Times New Roman" w:hAnsi="Calibri" w:cs="Calibri"/>
+                <w:b/>
+                <w:bCs/>
+                <w:color w:val="000000"/>
+                <w:lang w:eastAsia="es-ES"/>
+              </w:rPr>
+              <w:t> </w:t>
+            </w:r>
+          </w:p>
+        </w:tc>
+        <w:tc>
+          <w:tcPr>
+            <w:tcW w:w="1200" w:type="dxa"/>
+            <w:tcBorders>
+              <w:top w:val="nil"/>
+              <w:left w:val="nil"/>
+              <w:bottom w:val="nil"/>
+              <w:right w:val="nil"/>
+            </w:tcBorders>
+            <w:shd w:val="clear" w:color="000000" w:fill="C6E0B4"/>
+            <w:noWrap/>
+            <w:vAlign w:val="center"/>
+            <w:hideMark/>
+          </w:tcPr>
+          <w:p>
+            <w:pPr>
+              <w:spacing w:after="0" w:line="240" w:lineRule="auto"/>
+              <w:jc w:val="center"/>
+              <w:rPr>
+                <w:rFonts w:ascii="Calibri" w:eastAsia="Times New Roman" w:hAnsi="Calibri" w:cs="Calibri"/>
+                <w:b/>
+                <w:bCs/>
+                <w:color w:val="000000"/>
+                <w:lang w:eastAsia="es-ES"/>
+              </w:rPr>
+            </w:pPr>
+            <w:r>
+              <w:rPr>
+                <w:rFonts w:ascii="Calibri" w:eastAsia="Times New Roman" w:hAnsi="Calibri" w:cs="Calibri"/>
+                <w:b/>
+                <w:bCs/>
+                <w:color w:val="000000"/>
+                <w:lang w:eastAsia="es-ES"/>
+              </w:rPr>
+              <w:t>PETG</w:t>
+            </w:r>
+          </w:p>
+        </w:tc>
+        <w:tc>
+          <w:tcPr>
+            <w:tcW w:w="1200" w:type="dxa"/>
+            <w:tcBorders>
+              <w:top w:val="nil"/>
+              <w:left w:val="nil"/>
+              <w:bottom w:val="nil"/>
+              <w:right w:val="single" w:sz="8" w:space="0" w:color="auto"/>
+            </w:tcBorders>
+            <w:shd w:val="clear" w:color="000000" w:fill="C6E0B4"/>
+            <w:noWrap/>
+            <w:vAlign w:val="center"/>
+            <w:hideMark/>
+          </w:tcPr>
+          <w:p>
+            <w:pPr>
+              <w:spacing w:after="0" w:line="240" w:lineRule="auto"/>
+              <w:jc w:val="center"/>
+              <w:rPr>
+                <w:rFonts w:ascii="Calibri" w:eastAsia="Times New Roman" w:hAnsi="Calibri" w:cs="Calibri"/>
+                <w:b/>
+                <w:bCs/>
+                <w:color w:val="000000"/>
+                <w:lang w:eastAsia="es-ES"/>
+              </w:rPr>
+            </w:pPr>
+            <w:r>
+              <w:rPr>
+                <w:rFonts w:ascii="Calibri" w:eastAsia="Times New Roman" w:hAnsi="Calibri" w:cs="Calibri"/>
+                <w:b/>
+                <w:bCs/>
+                <w:color w:val="000000"/>
+                <w:lang w:eastAsia="es-ES"/>
+              </w:rPr>
+              <w:t>Si</w:t>
+            </w:r>
+          </w:p>
+        </w:tc>
+      </w:tr>
+      <w:tr>
+        <w:trPr>
+          <w:trHeight w:val="300"/>
+        </w:trPr>
+        <w:tc>
+          <w:tcPr>
+            <w:tcW w:w="2740" w:type="dxa"/>
+            <w:tcBorders>
+              <w:top w:val="nil"/>
+              <w:left w:val="single" w:sz="8" w:space="0" w:color="auto"/>
+              <w:bottom w:val="nil"/>
+              <w:right w:val="nil"/>
+            </w:tcBorders>
+            <w:shd w:val="clear" w:color="000000" w:fill="C6E0B4"/>
+            <w:noWrap/>
+            <w:vAlign w:val="center"/>
+            <w:hideMark/>
+          </w:tcPr>
+          <w:p>
+            <w:pPr>
+              <w:spacing w:after="0" w:line="240" w:lineRule="auto"/>
+              <w:jc w:val="center"/>
+              <w:rPr>
+                <w:rFonts w:ascii="Calibri" w:eastAsia="Times New Roman" w:hAnsi="Calibri" w:cs="Calibri"/>
+                <w:b/>
+                <w:bCs/>
+                <w:color w:val="000000"/>
+                <w:lang w:eastAsia="es-ES"/>
+              </w:rPr>
+            </w:pPr>
+            <w:r>
+              <w:rPr>
+                <w:rFonts w:ascii="Calibri" w:eastAsia="Times New Roman" w:hAnsi="Calibri" w:cs="Calibri"/>
+                <w:b/>
+                <w:bCs/>
+                <w:color w:val="000000"/>
+                <w:lang w:eastAsia="es-ES"/>
+              </w:rPr>
               <w:t xml:space="preserve">Rodamientos pequeños </w:t>
             </w:r>
           </w:p>
@@ -17074,17 +17094,7 @@
                 <w:color w:val="000000"/>
                 <w:lang w:eastAsia="es-ES"/>
               </w:rPr>
-              <w:t xml:space="preserve">Muelle de </w:t>
-            </w:r>
-            <w:r>
-              <w:rPr>
-                <w:rFonts w:ascii="Calibri" w:eastAsia="Times New Roman" w:hAnsi="Calibri" w:cs="Calibri"/>
-                <w:b/>
-                <w:bCs/>
-                <w:color w:val="000000"/>
-                <w:lang w:eastAsia="es-ES"/>
-              </w:rPr>
-              <w:t>bolígrafo</w:t>
+              <w:t>Muelle de bolígrafo</w:t>
             </w:r>
           </w:p>
         </w:tc>
@@ -18976,17 +18986,7 @@
                 <w:color w:val="000000"/>
                 <w:lang w:eastAsia="es-ES"/>
               </w:rPr>
-              <w:t>Extensión</w:t>
-            </w:r>
-            <w:r>
-              <w:rPr>
-                <w:rFonts w:ascii="Calibri" w:eastAsia="Times New Roman" w:hAnsi="Calibri" w:cs="Calibri"/>
-                <w:b/>
-                <w:bCs/>
-                <w:color w:val="000000"/>
-                <w:lang w:eastAsia="es-ES"/>
-              </w:rPr>
-              <w:t xml:space="preserve"> motor paso a paso</w:t>
+              <w:t>Extensión motor paso a paso</w:t>
             </w:r>
           </w:p>
         </w:tc>
@@ -19190,17 +19190,7 @@
                 <w:color w:val="000000"/>
                 <w:lang w:eastAsia="es-ES"/>
               </w:rPr>
-              <w:t>ujeción</w:t>
-            </w:r>
-            <w:r>
-              <w:rPr>
-                <w:rFonts w:ascii="Calibri" w:eastAsia="Times New Roman" w:hAnsi="Calibri" w:cs="Calibri"/>
-                <w:b/>
-                <w:bCs/>
-                <w:color w:val="000000"/>
-                <w:lang w:eastAsia="es-ES"/>
-              </w:rPr>
-              <w:t xml:space="preserve"> motor paso a paso</w:t>
+              <w:t>ujeción motor paso a paso</w:t>
             </w:r>
           </w:p>
         </w:tc>
@@ -19394,6 +19384,7 @@
                 <w:color w:val="000000"/>
                 <w:lang w:eastAsia="es-ES"/>
               </w:rPr>
+              <w:lastRenderedPageBreak/>
               <w:t>Engranaje</w:t>
             </w:r>
           </w:p>
@@ -19979,17 +19970,7 @@
                 <w:color w:val="000000"/>
                 <w:lang w:eastAsia="es-ES"/>
               </w:rPr>
-              <w:t xml:space="preserve">Pasante </w:t>
-            </w:r>
-            <w:r>
-              <w:rPr>
-                <w:rFonts w:ascii="Calibri" w:eastAsia="Times New Roman" w:hAnsi="Calibri" w:cs="Calibri"/>
-                <w:b/>
-                <w:bCs/>
-                <w:color w:val="000000"/>
-                <w:lang w:eastAsia="es-ES"/>
-              </w:rPr>
-              <w:t>bobina</w:t>
+              <w:t>Pasante bobina</w:t>
             </w:r>
           </w:p>
         </w:tc>
@@ -20184,28 +20165,7 @@
                 <w:color w:val="000000"/>
                 <w:lang w:eastAsia="es-ES"/>
               </w:rPr>
-              <w:lastRenderedPageBreak/>
-              <w:t>Bobina</w:t>
-            </w:r>
-            <w:r>
-              <w:rPr>
-                <w:rFonts w:ascii="Calibri" w:eastAsia="Times New Roman" w:hAnsi="Calibri" w:cs="Calibri"/>
-                <w:b/>
-                <w:bCs/>
-                <w:color w:val="000000"/>
-                <w:lang w:eastAsia="es-ES"/>
-              </w:rPr>
-              <w:t xml:space="preserve"> </w:t>
-            </w:r>
-            <w:r>
-              <w:rPr>
-                <w:rFonts w:ascii="Calibri" w:eastAsia="Times New Roman" w:hAnsi="Calibri" w:cs="Calibri"/>
-                <w:b/>
-                <w:bCs/>
-                <w:color w:val="000000"/>
-                <w:lang w:eastAsia="es-ES"/>
-              </w:rPr>
-              <w:t>vacía</w:t>
+              <w:t>Bobina vacía</w:t>
             </w:r>
           </w:p>
         </w:tc>
@@ -22023,13 +21983,7 @@
       </w:r>
       <w:bookmarkStart w:id="49" w:name="_Toc116147494"/>
       <w:r>
-        <w:instrText>Figura 1</w:instrText>
-      </w:r>
-      <w:r>
-        <w:instrText>7</w:instrText>
-      </w:r>
-      <w:r>
-        <w:instrText>.Puente fuente alimentación.</w:instrText>
+        <w:instrText>Figura 17.Puente fuente alimentación.</w:instrText>
       </w:r>
       <w:bookmarkEnd w:id="49"/>
       <w:r>
@@ -22042,13 +21996,7 @@
         <w:t xml:space="preserve"> </w:t>
       </w:r>
       <w:r>
-        <w:t>Figura 1</w:t>
-      </w:r>
-      <w:r>
-        <w:t>7</w:t>
-      </w:r>
-      <w:r>
-        <w:t>.</w:t>
+        <w:t>Figura 17.</w:t>
       </w:r>
       <w:r>
         <w:t xml:space="preserve"> Conexiones </w:t>
@@ -22280,6 +22228,9 @@
         <w:jc w:val="center"/>
       </w:pPr>
       <w:r>
+        <w:rPr>
+          <w:noProof/>
+        </w:rPr>
         <w:drawing>
           <wp:inline distT="0" distB="0" distL="0" distR="0" wp14:anchorId="702761BD" wp14:editId="70284050">
             <wp:extent cx="3756454" cy="2622981"/>
@@ -22535,13 +22486,8 @@
       <w:r>
         <w:t xml:space="preserve"> </w:t>
       </w:r>
-      <w:proofErr w:type="gramStart"/>
-      <w:r>
-        <w:t>Driver</w:t>
-      </w:r>
-      <w:proofErr w:type="gramEnd"/>
-      <w:r>
-        <w:t xml:space="preserve"> A4988.</w:t>
+      <w:r>
+        <w:t>Driver A4988.</w:t>
       </w:r>
     </w:p>
     <w:p/>
@@ -22664,10 +22610,7 @@
         <w:tab/>
       </w:r>
       <w:r>
-        <w:instrText>Componentes</w:instrText>
-      </w:r>
-      <w:r>
-        <w:instrText xml:space="preserve"> </w:instrText>
+        <w:instrText xml:space="preserve">Componentes </w:instrText>
       </w:r>
       <w:r>
         <w:instrText>primera etapa</w:instrText>
@@ -23582,6 +23525,7 @@
         <w:jc w:val="center"/>
       </w:pPr>
       <w:r>
+        <w:lastRenderedPageBreak/>
         <w:fldChar w:fldCharType="begin"/>
       </w:r>
       <w:r>
@@ -23594,22 +23538,7 @@
       <w:bookmarkStart w:id="55" w:name="_Toc116147379"/>
       <w:proofErr w:type="gramEnd"/>
       <w:r>
-        <w:instrText xml:space="preserve">Tabla </w:instrText>
-      </w:r>
-      <w:r>
-        <w:instrText>4</w:instrText>
-      </w:r>
-      <w:r>
-        <w:instrText xml:space="preserve">. Listado de </w:instrText>
-      </w:r>
-      <w:r>
-        <w:instrText>componentes electrónicos</w:instrText>
-      </w:r>
-      <w:r>
-        <w:instrText xml:space="preserve"> etapa </w:instrText>
-      </w:r>
-      <w:r>
-        <w:instrText>1</w:instrText>
+        <w:instrText>Tabla 4. Listado de componentes electrónicos etapa 1</w:instrText>
       </w:r>
       <w:bookmarkEnd w:id="55"/>
       <w:r>
@@ -23619,13 +23548,7 @@
         <w:fldChar w:fldCharType="end"/>
       </w:r>
       <w:r>
-        <w:t xml:space="preserve">Tabla </w:t>
-      </w:r>
-      <w:r>
-        <w:t>4</w:t>
-      </w:r>
-      <w:r>
-        <w:t>. Listado de componentes electrónicos etapa 1</w:t>
+        <w:t>Tabla 4. Listado de componentes electrónicos etapa 1</w:t>
       </w:r>
     </w:p>
     <w:p/>
@@ -23638,11 +23561,7 @@
         </w:numPr>
       </w:pPr>
       <w:r>
-        <w:lastRenderedPageBreak/>
-        <w:t>Componentes</w:t>
-      </w:r>
-      <w:r>
-        <w:t xml:space="preserve"> </w:t>
+        <w:t xml:space="preserve">Componentes </w:t>
       </w:r>
       <w:r>
         <w:t>segunda etapa</w:t>
@@ -23669,10 +23588,7 @@
         <w:tab/>
       </w:r>
       <w:r>
-        <w:instrText>Componentes</w:instrText>
-      </w:r>
-      <w:r>
-        <w:instrText xml:space="preserve"> </w:instrText>
+        <w:instrText xml:space="preserve">Componentes </w:instrText>
       </w:r>
       <w:r>
         <w:instrText>segunda etapa</w:instrText>
@@ -24778,10 +24694,7 @@
         </w:numPr>
       </w:pPr>
       <w:r>
-        <w:t>Componentes</w:t>
-      </w:r>
-      <w:r>
-        <w:t xml:space="preserve"> </w:t>
+        <w:t xml:space="preserve">Componentes </w:t>
       </w:r>
       <w:r>
         <w:t xml:space="preserve">tercera </w:t>
@@ -24814,10 +24727,7 @@
         <w:tab/>
       </w:r>
       <w:r>
-        <w:instrText>Componentes</w:instrText>
-      </w:r>
-      <w:r>
-        <w:instrText xml:space="preserve"> </w:instrText>
+        <w:instrText xml:space="preserve">Componentes </w:instrText>
       </w:r>
       <w:r>
         <w:instrText>tercera</w:instrText>
@@ -24907,6 +24817,7 @@
                 <w:color w:val="000000"/>
                 <w:lang w:eastAsia="es-ES"/>
               </w:rPr>
+              <w:lastRenderedPageBreak/>
               <w:t>Lista</w:t>
             </w:r>
           </w:p>
@@ -25505,7 +25416,6 @@
         <w:jc w:val="center"/>
       </w:pPr>
       <w:r>
-        <w:lastRenderedPageBreak/>
         <w:fldChar w:fldCharType="begin"/>
       </w:r>
       <w:r>
@@ -25513,16 +25423,7 @@
       </w:r>
       <w:bookmarkStart w:id="59" w:name="_Toc116147381"/>
       <w:r>
-        <w:instrText xml:space="preserve">Tabla </w:instrText>
-      </w:r>
-      <w:r>
-        <w:instrText>6</w:instrText>
-      </w:r>
-      <w:r>
-        <w:instrText xml:space="preserve">. Listado de componentes electrónicos etapa </w:instrText>
-      </w:r>
-      <w:r>
-        <w:instrText>3</w:instrText>
+        <w:instrText>Tabla 6. Listado de componentes electrónicos etapa 3</w:instrText>
       </w:r>
       <w:bookmarkEnd w:id="59"/>
       <w:r>
@@ -25532,16 +25433,7 @@
         <w:fldChar w:fldCharType="end"/>
       </w:r>
       <w:r>
-        <w:t xml:space="preserve">Tabla </w:t>
-      </w:r>
-      <w:r>
-        <w:t>6</w:t>
-      </w:r>
-      <w:r>
-        <w:t xml:space="preserve">. Listado de componentes electrónicos etapa </w:t>
-      </w:r>
-      <w:r>
-        <w:t>3</w:t>
+        <w:t>Tabla 6. Listado de componentes electrónicos etapa 3</w:t>
       </w:r>
     </w:p>
     <w:p/>
@@ -25768,6 +25660,7 @@
         <w:rPr>
           <w:noProof/>
         </w:rPr>
+        <w:lastRenderedPageBreak/>
         <w:drawing>
           <wp:inline distT="0" distB="0" distL="0" distR="0" wp14:anchorId="44362A52" wp14:editId="5D50FBE9">
             <wp:extent cx="5400040" cy="2800350"/>
@@ -25813,7 +25706,6 @@
         <w:rPr>
           <w:noProof/>
         </w:rPr>
-        <w:lastRenderedPageBreak/>
         <w:drawing>
           <wp:inline distT="0" distB="0" distL="0" distR="0" wp14:anchorId="07D04BCB" wp14:editId="4AB3E640">
             <wp:extent cx="5400040" cy="3286125"/>
@@ -25938,7 +25830,11 @@
       </w:r>
       <w:proofErr w:type="spellEnd"/>
       <w:r>
-        <w:t>, ya que es una mala práctica. Para realizar esta tarea se crea una condición que según el tiempo que ha pasado desde la ejecución anterior, es capaz de crear la señal deseada. Para eso sirven las variables que se encuentran al principio “</w:t>
+        <w:t xml:space="preserve">, ya que es una mala práctica. Para realizar esta tarea se crea una condición que según el tiempo que ha </w:t>
+      </w:r>
+      <w:r>
+        <w:lastRenderedPageBreak/>
+        <w:t>pasado desde la ejecución anterior, es capaz de crear la señal deseada. Para eso sirven las variables que se encuentran al principio “</w:t>
       </w:r>
       <w:proofErr w:type="spellStart"/>
       <w:r>
@@ -26098,11 +25994,7 @@
         <w:jc w:val="both"/>
       </w:pPr>
       <w:r>
-        <w:t xml:space="preserve">La programación del servomotor es bastante sencilla, gracias a la librería de Arduino que permite la programación del servo de una manera muy sencilla. Lo único que hay que hacer es </w:t>
-      </w:r>
-      <w:r>
-        <w:lastRenderedPageBreak/>
-        <w:t>incluir la librería</w:t>
+        <w:t>La programación del servomotor es bastante sencilla, gracias a la librería de Arduino que permite la programación del servo de una manera muy sencilla. Lo único que hay que hacer es incluir la librería</w:t>
       </w:r>
       <w:r>
         <w:t xml:space="preserve"> “</w:t>
@@ -26374,10 +26266,7 @@
         <w:tab/>
       </w:r>
       <w:r>
-        <w:instrText>Filtro de media para el sensor de espesor</w:instrText>
-      </w:r>
-      <w:r>
-        <w:instrText>.</w:instrText>
+        <w:instrText>Filtro de media para el sensor de espesor.</w:instrText>
       </w:r>
       <w:bookmarkEnd w:id="65"/>
       <w:r>
@@ -26410,6 +26299,9 @@
         <w:jc w:val="both"/>
       </w:pPr>
       <w:r>
+        <w:rPr>
+          <w:noProof/>
+        </w:rPr>
         <w:lastRenderedPageBreak/>
         <w:drawing>
           <wp:inline distT="0" distB="0" distL="0" distR="0" wp14:anchorId="41F68718" wp14:editId="113C3EF0">
@@ -26458,6 +26350,9 @@
         <w:t xml:space="preserve"> </w:t>
       </w:r>
       <w:r>
+        <w:rPr>
+          <w:noProof/>
+        </w:rPr>
         <w:drawing>
           <wp:inline distT="0" distB="0" distL="0" distR="0" wp14:anchorId="0E5BFC50" wp14:editId="2AD72604">
             <wp:extent cx="5400040" cy="3072714"/>
@@ -26507,6 +26402,9 @@
         <w:ind w:firstLine="360"/>
       </w:pPr>
       <w:r>
+        <w:rPr>
+          <w:noProof/>
+        </w:rPr>
         <w:drawing>
           <wp:inline distT="0" distB="0" distL="0" distR="0" wp14:anchorId="6306B154" wp14:editId="051F9102">
             <wp:extent cx="5399061" cy="724929"/>
@@ -26662,6 +26560,9 @@
         <w:jc w:val="both"/>
       </w:pPr>
       <w:r>
+        <w:rPr>
+          <w:noProof/>
+        </w:rPr>
         <w:lastRenderedPageBreak/>
         <w:drawing>
           <wp:inline distT="0" distB="0" distL="0" distR="0" wp14:anchorId="12603AA7" wp14:editId="341792D1">
@@ -26927,10 +26828,7 @@
       </w:pPr>
       <w:r>
         <w:lastRenderedPageBreak/>
-        <w:t xml:space="preserve">Programación </w:t>
-      </w:r>
-      <w:r>
-        <w:t>PID</w:t>
+        <w:t>Programación PID</w:t>
       </w:r>
       <w:r>
         <w:fldChar w:fldCharType="begin"/>
@@ -26949,10 +26847,7 @@
       </w:r>
       <w:r>
         <w:tab/>
-        <w:instrText xml:space="preserve">Programación </w:instrText>
-      </w:r>
-      <w:r>
-        <w:instrText>PID</w:instrText>
+        <w:instrText>Programación PID</w:instrText>
       </w:r>
       <w:bookmarkEnd w:id="68"/>
       <w:r>
@@ -27444,6 +27339,7 @@
         <w:jc w:val="both"/>
       </w:pPr>
       <w:r>
+        <w:lastRenderedPageBreak/>
         <w:t xml:space="preserve">Además, ha sido bastante entretenido la programación, ya que he aprendido bastante y he usado diferentes tecnologías, </w:t>
       </w:r>
       <w:commentRangeStart w:id="74"/>
@@ -27706,7 +27602,6 @@
       <w:r>
         <w:fldChar w:fldCharType="separate"/>
       </w:r>
-      <w:proofErr w:type="spellStart"/>
       <w:r>
         <w:rPr>
           <w:rFonts w:ascii="Calibri" w:hAnsi="Calibri" w:cs="Calibri"/>
@@ -27714,109 +27609,8 @@
           <w:iCs/>
           <w:szCs w:val="24"/>
         </w:rPr>
-        <w:t>Welcome</w:t>
-      </w:r>
-      <w:proofErr w:type="spellEnd"/>
-      <w:r>
-        <w:rPr>
-          <w:rFonts w:ascii="Calibri" w:hAnsi="Calibri" w:cs="Calibri"/>
-          <w:i/>
-          <w:iCs/>
-          <w:szCs w:val="24"/>
-        </w:rPr>
-        <w:t xml:space="preserve"> </w:t>
-      </w:r>
-      <w:proofErr w:type="spellStart"/>
-      <w:r>
-        <w:rPr>
-          <w:rFonts w:ascii="Calibri" w:hAnsi="Calibri" w:cs="Calibri"/>
-          <w:i/>
-          <w:iCs/>
-          <w:szCs w:val="24"/>
-        </w:rPr>
-        <w:t>to</w:t>
-      </w:r>
-      <w:proofErr w:type="spellEnd"/>
-      <w:r>
-        <w:rPr>
-          <w:rFonts w:ascii="Calibri" w:hAnsi="Calibri" w:cs="Calibri"/>
-          <w:i/>
-          <w:iCs/>
-          <w:szCs w:val="24"/>
-        </w:rPr>
-        <w:t xml:space="preserve"> </w:t>
-      </w:r>
-      <w:proofErr w:type="spellStart"/>
-      <w:r>
-        <w:rPr>
-          <w:rFonts w:ascii="Calibri" w:hAnsi="Calibri" w:cs="Calibri"/>
-          <w:i/>
-          <w:iCs/>
-          <w:szCs w:val="24"/>
-        </w:rPr>
-        <w:t>InFiDEL’s</w:t>
-      </w:r>
-      <w:proofErr w:type="spellEnd"/>
-      <w:r>
-        <w:rPr>
-          <w:rFonts w:ascii="Calibri" w:hAnsi="Calibri" w:cs="Calibri"/>
-          <w:i/>
-          <w:iCs/>
-          <w:szCs w:val="24"/>
-        </w:rPr>
-        <w:t xml:space="preserve"> </w:t>
-      </w:r>
-      <w:proofErr w:type="spellStart"/>
-      <w:r>
-        <w:rPr>
-          <w:rFonts w:ascii="Calibri" w:hAnsi="Calibri" w:cs="Calibri"/>
-          <w:i/>
-          <w:iCs/>
-          <w:szCs w:val="24"/>
-        </w:rPr>
-        <w:t>documentation</w:t>
-      </w:r>
-      <w:proofErr w:type="spellEnd"/>
-      <w:r>
-        <w:rPr>
-          <w:rFonts w:ascii="Calibri" w:hAnsi="Calibri" w:cs="Calibri"/>
-          <w:i/>
-          <w:iCs/>
-          <w:szCs w:val="24"/>
-        </w:rPr>
-        <w:t>! —</w:t>
-      </w:r>
-      <w:proofErr w:type="spellStart"/>
-      <w:r>
-        <w:rPr>
-          <w:rFonts w:ascii="Calibri" w:hAnsi="Calibri" w:cs="Calibri"/>
-          <w:i/>
-          <w:iCs/>
-          <w:szCs w:val="24"/>
-        </w:rPr>
-        <w:t>InFiDEL</w:t>
-      </w:r>
-      <w:proofErr w:type="spellEnd"/>
-      <w:r>
-        <w:rPr>
-          <w:rFonts w:ascii="Calibri" w:hAnsi="Calibri" w:cs="Calibri"/>
-          <w:i/>
-          <w:iCs/>
-          <w:szCs w:val="24"/>
-        </w:rPr>
-        <w:t xml:space="preserve"> &lt;&gt; </w:t>
-      </w:r>
-      <w:proofErr w:type="spellStart"/>
-      <w:r>
-        <w:rPr>
-          <w:rFonts w:ascii="Calibri" w:hAnsi="Calibri" w:cs="Calibri"/>
-          <w:i/>
-          <w:iCs/>
-          <w:szCs w:val="24"/>
-        </w:rPr>
-        <w:t>documentation</w:t>
-      </w:r>
-      <w:proofErr w:type="spellEnd"/>
+        <w:t>Welcome to InFiDEL’s documentation! —InFiDEL &lt;&gt; documentation</w:t>
+      </w:r>
       <w:r>
         <w:rPr>
           <w:rFonts w:ascii="Calibri" w:hAnsi="Calibri" w:cs="Calibri"/>

</xml_diff>